<commit_message>
Update cartoon image in index.html for clarity
</commit_message>
<xml_diff>
--- a/Articles/2026/2_Game_Maker_2/18_Perfecting_The_Fight/The_Code_Files/3 obj enemy fight CREATE and STEP.docx
+++ b/Articles/2026/2_Game_Maker_2/18_Perfecting_The_Fight/The_Code_Files/3 obj enemy fight CREATE and STEP.docx
@@ -15,10 +15,7 @@
         <w:pStyle w:val="RecipeHeading"/>
       </w:pPr>
       <w:r>
-        <w:t xml:space="preserve">// </w:t>
-      </w:r>
-      <w:r>
-        <w:t>~~~~~~~~~~~~~~~~~~~</w:t>
+        <w:t>// ~~~~~~~~~~~~~~~~~~~</w:t>
       </w:r>
       <w:proofErr w:type="gramStart"/>
       <w:r>
@@ -34,10 +31,7 @@
       </w:r>
       <w:proofErr w:type="spellEnd"/>
       <w:r>
-        <w:t xml:space="preserve"> - CREATE EVENT</w:t>
-      </w:r>
-      <w:r>
-        <w:t xml:space="preserve"> ~~~~~~~~~~~~</w:t>
+        <w:t xml:space="preserve"> - CREATE EVENT ~~~~~~~~~~~~</w:t>
       </w:r>
     </w:p>
     <w:p>
@@ -773,10 +767,7 @@
         <w:pStyle w:val="RecipeHeading"/>
       </w:pPr>
       <w:r>
-        <w:t xml:space="preserve">// </w:t>
-      </w:r>
-      <w:r>
-        <w:t>~~~~~~~~~~~~~</w:t>
+        <w:t>// ~~~~~~~~~~~~~</w:t>
       </w:r>
       <w:proofErr w:type="gramStart"/>
       <w:r>
@@ -796,10 +787,7 @@
       </w:r>
       <w:proofErr w:type="gramStart"/>
       <w:r>
-        <w:t>EVENT</w:t>
-      </w:r>
-      <w:r>
-        <w:t xml:space="preserve">  ~</w:t>
+        <w:t>EVENT  ~</w:t>
       </w:r>
       <w:proofErr w:type="gramEnd"/>
       <w:r>
@@ -815,6 +803,11 @@
       <w:pPr>
         <w:pStyle w:val="code"/>
       </w:pPr>
+    </w:p>
+    <w:p>
+      <w:pPr>
+        <w:pStyle w:val="code"/>
+      </w:pPr>
       <w:r>
         <w:t>// Animation Completion Check</w:t>
       </w:r>
@@ -962,16 +955,1289 @@
         <w:pStyle w:val="code"/>
       </w:pPr>
       <w:r>
+        <w:t>// Apply Knockback</w:t>
+      </w:r>
+    </w:p>
+    <w:p>
+      <w:pPr>
+        <w:pStyle w:val="code"/>
+      </w:pPr>
+      <w:r>
+        <w:t>if (abs(</w:t>
+      </w:r>
+      <w:proofErr w:type="spellStart"/>
+      <w:r>
+        <w:t>knockback_x</w:t>
+      </w:r>
+      <w:proofErr w:type="spellEnd"/>
+      <w:r>
+        <w:t>) &gt; 0.5) {</w:t>
+      </w:r>
+    </w:p>
+    <w:p>
+      <w:pPr>
+        <w:pStyle w:val="code"/>
+      </w:pPr>
+      <w:r>
+        <w:t xml:space="preserve">    x += </w:t>
+      </w:r>
+      <w:proofErr w:type="spellStart"/>
+      <w:r>
+        <w:t>knockback_x</w:t>
+      </w:r>
+      <w:proofErr w:type="spellEnd"/>
+      <w:r>
+        <w:t>;</w:t>
+      </w:r>
+    </w:p>
+    <w:p>
+      <w:pPr>
+        <w:pStyle w:val="code"/>
+      </w:pPr>
+      <w:r>
+        <w:t xml:space="preserve">    </w:t>
+      </w:r>
+      <w:proofErr w:type="spellStart"/>
+      <w:r>
+        <w:t>knockback_x</w:t>
+      </w:r>
+      <w:proofErr w:type="spellEnd"/>
+      <w:r>
+        <w:t xml:space="preserve"> *= </w:t>
+      </w:r>
+      <w:proofErr w:type="spellStart"/>
+      <w:r>
+        <w:t>knockback_friction</w:t>
+      </w:r>
+      <w:proofErr w:type="spellEnd"/>
+      <w:r>
+        <w:t>;</w:t>
+      </w:r>
+    </w:p>
+    <w:p>
+      <w:pPr>
+        <w:pStyle w:val="code"/>
+      </w:pPr>
+      <w:r>
+        <w:t>} else {</w:t>
+      </w:r>
+    </w:p>
+    <w:p>
+      <w:pPr>
+        <w:pStyle w:val="code"/>
+      </w:pPr>
+      <w:r>
+        <w:t xml:space="preserve">    </w:t>
+      </w:r>
+      <w:proofErr w:type="spellStart"/>
+      <w:r>
+        <w:t>knockback_x</w:t>
+      </w:r>
+      <w:proofErr w:type="spellEnd"/>
+      <w:r>
+        <w:t xml:space="preserve"> = 0;</w:t>
+      </w:r>
+    </w:p>
+    <w:p>
+      <w:pPr>
+        <w:pStyle w:val="code"/>
+      </w:pPr>
+      <w:r>
+        <w:t>}</w:t>
+      </w:r>
+    </w:p>
+    <w:p>
+      <w:pPr>
+        <w:pStyle w:val="code"/>
+      </w:pPr>
+    </w:p>
+    <w:p>
+      <w:pPr>
+        <w:pStyle w:val="code"/>
+      </w:pPr>
+      <w:r>
+        <w:t>// State Machine</w:t>
+      </w:r>
+    </w:p>
+    <w:p>
+      <w:pPr>
+        <w:pStyle w:val="code"/>
+      </w:pPr>
+      <w:r>
+        <w:t>switch (</w:t>
+      </w:r>
+      <w:proofErr w:type="spellStart"/>
+      <w:r>
+        <w:t>current_state</w:t>
+      </w:r>
+      <w:proofErr w:type="spellEnd"/>
+      <w:r>
+        <w:t>) {</w:t>
+      </w:r>
+    </w:p>
+    <w:p>
+      <w:pPr>
+        <w:pStyle w:val="code"/>
+      </w:pPr>
+    </w:p>
+    <w:p>
+      <w:pPr>
+        <w:pStyle w:val="code"/>
+      </w:pPr>
+      <w:r>
+        <w:t xml:space="preserve">    case ENEMY_STATE.IDLE:</w:t>
+      </w:r>
+    </w:p>
+    <w:p>
+      <w:pPr>
+        <w:pStyle w:val="code"/>
+      </w:pPr>
+      <w:r>
+        <w:t xml:space="preserve">        if (</w:t>
+      </w:r>
+      <w:proofErr w:type="spellStart"/>
+      <w:r>
+        <w:t>sprite_</w:t>
+      </w:r>
+      <w:proofErr w:type="gramStart"/>
+      <w:r>
+        <w:t>index</w:t>
+      </w:r>
+      <w:proofErr w:type="spellEnd"/>
+      <w:r>
+        <w:t xml:space="preserve"> !</w:t>
+      </w:r>
+      <w:proofErr w:type="gramEnd"/>
+      <w:r>
+        <w:t xml:space="preserve">= </w:t>
+      </w:r>
+      <w:proofErr w:type="spellStart"/>
+      <w:r>
+        <w:t>spr_enemy_idle</w:t>
+      </w:r>
+      <w:proofErr w:type="spellEnd"/>
+      <w:r>
+        <w:t>) {</w:t>
+      </w:r>
+    </w:p>
+    <w:p>
+      <w:pPr>
+        <w:pStyle w:val="code"/>
+      </w:pPr>
+      <w:r>
+        <w:t xml:space="preserve">            </w:t>
+      </w:r>
+      <w:proofErr w:type="spellStart"/>
+      <w:r>
+        <w:t>sprite_index</w:t>
+      </w:r>
+      <w:proofErr w:type="spellEnd"/>
+      <w:r>
+        <w:t xml:space="preserve"> = </w:t>
+      </w:r>
+      <w:proofErr w:type="spellStart"/>
+      <w:r>
+        <w:t>spr_enemy_idle</w:t>
+      </w:r>
+      <w:proofErr w:type="spellEnd"/>
+      <w:r>
+        <w:t>;</w:t>
+      </w:r>
+    </w:p>
+    <w:p>
+      <w:pPr>
+        <w:pStyle w:val="code"/>
+      </w:pPr>
+      <w:r>
+        <w:t xml:space="preserve">            </w:t>
+      </w:r>
+      <w:proofErr w:type="spellStart"/>
+      <w:r>
+        <w:t>image_index</w:t>
+      </w:r>
+      <w:proofErr w:type="spellEnd"/>
+      <w:r>
+        <w:t xml:space="preserve"> = 0;</w:t>
+      </w:r>
+    </w:p>
+    <w:p>
+      <w:pPr>
+        <w:pStyle w:val="code"/>
+      </w:pPr>
+      <w:r>
+        <w:t xml:space="preserve">            </w:t>
+      </w:r>
+      <w:proofErr w:type="spellStart"/>
+      <w:r>
+        <w:t>image_speed</w:t>
+      </w:r>
+      <w:proofErr w:type="spellEnd"/>
+      <w:r>
+        <w:t xml:space="preserve"> = 0;</w:t>
+      </w:r>
+    </w:p>
+    <w:p>
+      <w:pPr>
+        <w:pStyle w:val="code"/>
+      </w:pPr>
+      <w:r>
+        <w:t xml:space="preserve">        }</w:t>
+      </w:r>
+    </w:p>
+    <w:p>
+      <w:pPr>
+        <w:pStyle w:val="code"/>
+      </w:pPr>
+      <w:r>
+        <w:t xml:space="preserve">        </w:t>
+      </w:r>
+    </w:p>
+    <w:p>
+      <w:pPr>
+        <w:pStyle w:val="code"/>
+      </w:pPr>
+      <w:r>
+        <w:t xml:space="preserve">        if (</w:t>
+      </w:r>
+      <w:proofErr w:type="gramStart"/>
+      <w:r>
+        <w:t>abs(</w:t>
+      </w:r>
+      <w:proofErr w:type="gramEnd"/>
+      <w:r>
+        <w:t xml:space="preserve">x - </w:t>
+      </w:r>
+      <w:proofErr w:type="spellStart"/>
+      <w:r>
+        <w:t>home_x</w:t>
+      </w:r>
+      <w:proofErr w:type="spellEnd"/>
+      <w:r>
+        <w:t>) &gt; 2) {</w:t>
+      </w:r>
+    </w:p>
+    <w:p>
+      <w:pPr>
+        <w:pStyle w:val="code"/>
+      </w:pPr>
+      <w:r>
+        <w:t xml:space="preserve">            x = </w:t>
+      </w:r>
+      <w:proofErr w:type="gramStart"/>
+      <w:r>
+        <w:t>lerp(</w:t>
+      </w:r>
+      <w:proofErr w:type="gramEnd"/>
+      <w:r>
+        <w:t xml:space="preserve">x, </w:t>
+      </w:r>
+      <w:proofErr w:type="spellStart"/>
+      <w:r>
+        <w:t>home_x</w:t>
+      </w:r>
+      <w:proofErr w:type="spellEnd"/>
+      <w:r>
+        <w:t>, 0.1);</w:t>
+      </w:r>
+    </w:p>
+    <w:p>
+      <w:pPr>
+        <w:pStyle w:val="code"/>
+      </w:pPr>
+      <w:r>
+        <w:t xml:space="preserve">        }</w:t>
+      </w:r>
+    </w:p>
+    <w:p>
+      <w:pPr>
+        <w:pStyle w:val="code"/>
+      </w:pPr>
+      <w:r>
+        <w:t xml:space="preserve">        </w:t>
+      </w:r>
+    </w:p>
+    <w:p>
+      <w:pPr>
+        <w:pStyle w:val="code"/>
+      </w:pPr>
+      <w:r>
+        <w:t xml:space="preserve">        if (</w:t>
+      </w:r>
+      <w:proofErr w:type="spellStart"/>
+      <w:r>
+        <w:t>attack_cooldown</w:t>
+      </w:r>
+      <w:proofErr w:type="spellEnd"/>
+      <w:r>
+        <w:t xml:space="preserve"> &lt;= 0 &amp;</w:t>
+      </w:r>
+      <w:proofErr w:type="gramStart"/>
+      <w:r>
+        <w:t>&amp; !</w:t>
+      </w:r>
+      <w:proofErr w:type="spellStart"/>
+      <w:r>
+        <w:t>is</w:t>
+      </w:r>
+      <w:proofErr w:type="gramEnd"/>
+      <w:r>
+        <w:t>_dead</w:t>
+      </w:r>
+      <w:proofErr w:type="spellEnd"/>
+      <w:r>
+        <w:t>) {</w:t>
+      </w:r>
+    </w:p>
+    <w:p>
+      <w:pPr>
+        <w:pStyle w:val="code"/>
+      </w:pPr>
+      <w:r>
+        <w:t xml:space="preserve">            var </w:t>
+      </w:r>
+      <w:proofErr w:type="spellStart"/>
+      <w:r>
+        <w:t>hero_ready</w:t>
+      </w:r>
+      <w:proofErr w:type="spellEnd"/>
+      <w:r>
+        <w:t xml:space="preserve"> = false;</w:t>
+      </w:r>
+    </w:p>
+    <w:p>
+      <w:pPr>
+        <w:pStyle w:val="code"/>
+      </w:pPr>
+      <w:r>
+        <w:t xml:space="preserve">            if (</w:t>
+      </w:r>
+      <w:proofErr w:type="spellStart"/>
+      <w:r>
+        <w:t>instance_exists</w:t>
+      </w:r>
+      <w:proofErr w:type="spellEnd"/>
+      <w:r>
+        <w:t>(</w:t>
+      </w:r>
+      <w:proofErr w:type="spellStart"/>
+      <w:r>
+        <w:t>obj_hero_fight</w:t>
+      </w:r>
+      <w:proofErr w:type="spellEnd"/>
+      <w:r>
+        <w:t>)) {</w:t>
+      </w:r>
+    </w:p>
+    <w:p>
+      <w:pPr>
+        <w:pStyle w:val="code"/>
+      </w:pPr>
+      <w:r>
+        <w:t xml:space="preserve">                if (</w:t>
+      </w:r>
+      <w:proofErr w:type="spellStart"/>
+      <w:r>
+        <w:t>obj_hero_</w:t>
+      </w:r>
+      <w:proofErr w:type="gramStart"/>
+      <w:r>
+        <w:t>fight.current</w:t>
+      </w:r>
+      <w:proofErr w:type="gramEnd"/>
+      <w:r>
+        <w:t>_state</w:t>
+      </w:r>
+      <w:proofErr w:type="spellEnd"/>
+      <w:r>
+        <w:t xml:space="preserve"> == HERO_STATE.IDLE) {</w:t>
+      </w:r>
+    </w:p>
+    <w:p>
+      <w:pPr>
+        <w:pStyle w:val="code"/>
+      </w:pPr>
+      <w:r>
+        <w:t xml:space="preserve">                    </w:t>
+      </w:r>
+      <w:proofErr w:type="spellStart"/>
+      <w:r>
+        <w:t>hero_ready</w:t>
+      </w:r>
+      <w:proofErr w:type="spellEnd"/>
+      <w:r>
+        <w:t xml:space="preserve"> = true;</w:t>
+      </w:r>
+    </w:p>
+    <w:p>
+      <w:pPr>
+        <w:pStyle w:val="code"/>
+      </w:pPr>
+      <w:r>
+        <w:t xml:space="preserve">                }</w:t>
+      </w:r>
+    </w:p>
+    <w:p>
+      <w:pPr>
+        <w:pStyle w:val="code"/>
+      </w:pPr>
+      <w:r>
+        <w:t xml:space="preserve">            }</w:t>
+      </w:r>
+    </w:p>
+    <w:p>
+      <w:pPr>
+        <w:pStyle w:val="code"/>
+      </w:pPr>
+      <w:r>
+        <w:t xml:space="preserve">            </w:t>
+      </w:r>
+    </w:p>
+    <w:p>
+      <w:pPr>
+        <w:pStyle w:val="code"/>
+      </w:pPr>
+      <w:r>
+        <w:t xml:space="preserve">            if (</w:t>
+      </w:r>
+      <w:proofErr w:type="spellStart"/>
+      <w:r>
+        <w:t>hero_ready</w:t>
+      </w:r>
+      <w:proofErr w:type="spellEnd"/>
+      <w:r>
+        <w:t>) {</w:t>
+      </w:r>
+    </w:p>
+    <w:p>
+      <w:pPr>
+        <w:pStyle w:val="code"/>
+      </w:pPr>
+      <w:r>
+        <w:t xml:space="preserve">                if (</w:t>
+      </w:r>
+      <w:proofErr w:type="gramStart"/>
+      <w:r>
+        <w:t>random(</w:t>
+      </w:r>
+      <w:proofErr w:type="gramEnd"/>
+      <w:r>
+        <w:t>100) &lt; 3) {</w:t>
+      </w:r>
+    </w:p>
+    <w:p>
+      <w:pPr>
+        <w:pStyle w:val="code"/>
+      </w:pPr>
+      <w:r>
+        <w:t xml:space="preserve">                    if (</w:t>
+      </w:r>
+      <w:proofErr w:type="spellStart"/>
+      <w:r>
+        <w:t>instance_exists</w:t>
+      </w:r>
+      <w:proofErr w:type="spellEnd"/>
+      <w:r>
+        <w:t>(</w:t>
+      </w:r>
+      <w:proofErr w:type="spellStart"/>
+      <w:r>
+        <w:t>obj_hero_fight</w:t>
+      </w:r>
+      <w:proofErr w:type="spellEnd"/>
+      <w:r>
+        <w:t>)) {</w:t>
+      </w:r>
+    </w:p>
+    <w:p>
+      <w:pPr>
+        <w:pStyle w:val="code"/>
+      </w:pPr>
+      <w:r>
+        <w:t xml:space="preserve">                        var </w:t>
+      </w:r>
+      <w:proofErr w:type="spellStart"/>
+      <w:r>
+        <w:t>hero_home</w:t>
+      </w:r>
+      <w:proofErr w:type="spellEnd"/>
+      <w:r>
+        <w:t xml:space="preserve"> = </w:t>
+      </w:r>
+      <w:proofErr w:type="spellStart"/>
+      <w:r>
+        <w:t>obj_hero_</w:t>
+      </w:r>
+      <w:proofErr w:type="gramStart"/>
+      <w:r>
+        <w:t>fight.home</w:t>
+      </w:r>
+      <w:proofErr w:type="gramEnd"/>
+      <w:r>
+        <w:t>_x</w:t>
+      </w:r>
+      <w:proofErr w:type="spellEnd"/>
+      <w:r>
+        <w:t>;</w:t>
+      </w:r>
+    </w:p>
+    <w:p>
+      <w:pPr>
+        <w:pStyle w:val="code"/>
+      </w:pPr>
+      <w:r>
+        <w:t xml:space="preserve">                        var </w:t>
+      </w:r>
+      <w:proofErr w:type="spellStart"/>
+      <w:r>
+        <w:t>hero_y</w:t>
+      </w:r>
+      <w:proofErr w:type="spellEnd"/>
+      <w:r>
+        <w:t xml:space="preserve"> = </w:t>
+      </w:r>
+      <w:proofErr w:type="spellStart"/>
+      <w:r>
+        <w:t>obj_hero_</w:t>
+      </w:r>
+      <w:proofErr w:type="gramStart"/>
+      <w:r>
+        <w:t>fight.home</w:t>
+      </w:r>
+      <w:proofErr w:type="gramEnd"/>
+      <w:r>
+        <w:t>_y</w:t>
+      </w:r>
+      <w:proofErr w:type="spellEnd"/>
+      <w:r>
+        <w:t>;</w:t>
+      </w:r>
+    </w:p>
+    <w:p>
+      <w:pPr>
+        <w:pStyle w:val="code"/>
+      </w:pPr>
+      <w:r>
+        <w:t xml:space="preserve">                        </w:t>
+      </w:r>
+      <w:proofErr w:type="spellStart"/>
+      <w:r>
+        <w:t>lunge_target_x</w:t>
+      </w:r>
+      <w:proofErr w:type="spellEnd"/>
+      <w:r>
+        <w:t xml:space="preserve"> = </w:t>
+      </w:r>
+      <w:proofErr w:type="spellStart"/>
+      <w:r>
+        <w:t>hero_home</w:t>
+      </w:r>
+      <w:proofErr w:type="spellEnd"/>
+      <w:r>
+        <w:t xml:space="preserve"> + </w:t>
+      </w:r>
+      <w:proofErr w:type="spellStart"/>
+      <w:r>
+        <w:t>lunge_stop_distance</w:t>
+      </w:r>
+      <w:proofErr w:type="spellEnd"/>
+      <w:r>
+        <w:t>;</w:t>
+      </w:r>
+    </w:p>
+    <w:p>
+      <w:pPr>
+        <w:pStyle w:val="code"/>
+      </w:pPr>
+      <w:r>
+        <w:t xml:space="preserve">                        </w:t>
+      </w:r>
+      <w:proofErr w:type="spellStart"/>
+      <w:r>
+        <w:t>lunge_target_y</w:t>
+      </w:r>
+      <w:proofErr w:type="spellEnd"/>
+      <w:r>
+        <w:t xml:space="preserve"> = </w:t>
+      </w:r>
+      <w:proofErr w:type="spellStart"/>
+      <w:r>
+        <w:t>hero_y</w:t>
+      </w:r>
+      <w:proofErr w:type="spellEnd"/>
+      <w:r>
+        <w:t>;</w:t>
+      </w:r>
+    </w:p>
+    <w:p>
+      <w:pPr>
+        <w:pStyle w:val="code"/>
+      </w:pPr>
+      <w:r>
+        <w:t xml:space="preserve">                    }</w:t>
+      </w:r>
+    </w:p>
+    <w:p>
+      <w:pPr>
+        <w:pStyle w:val="code"/>
+      </w:pPr>
+      <w:r>
+        <w:t xml:space="preserve">                    </w:t>
+      </w:r>
+      <w:proofErr w:type="spellStart"/>
+      <w:r>
+        <w:t>current_state</w:t>
+      </w:r>
+      <w:proofErr w:type="spellEnd"/>
+      <w:r>
+        <w:t xml:space="preserve"> = ENEMY_STATE.LUNGING;</w:t>
+      </w:r>
+    </w:p>
+    <w:p>
+      <w:pPr>
+        <w:pStyle w:val="code"/>
+      </w:pPr>
+      <w:r>
+        <w:t xml:space="preserve">                    </w:t>
+      </w:r>
+      <w:proofErr w:type="spellStart"/>
+      <w:r>
+        <w:t>attack_has_dealt_damage</w:t>
+      </w:r>
+      <w:proofErr w:type="spellEnd"/>
+      <w:r>
+        <w:t xml:space="preserve"> = false;</w:t>
+      </w:r>
+    </w:p>
+    <w:p>
+      <w:pPr>
+        <w:pStyle w:val="code"/>
+      </w:pPr>
+      <w:r>
+        <w:t xml:space="preserve">                }</w:t>
+      </w:r>
+    </w:p>
+    <w:p>
+      <w:pPr>
+        <w:pStyle w:val="code"/>
+      </w:pPr>
+      <w:r>
+        <w:t xml:space="preserve">            }</w:t>
+      </w:r>
+    </w:p>
+    <w:p>
+      <w:pPr>
+        <w:pStyle w:val="code"/>
+      </w:pPr>
+      <w:r>
+        <w:t xml:space="preserve">        }</w:t>
+      </w:r>
+    </w:p>
+    <w:p>
+      <w:pPr>
+        <w:pStyle w:val="code"/>
+      </w:pPr>
+      <w:r>
+        <w:t xml:space="preserve">        break;</w:t>
+      </w:r>
+    </w:p>
+    <w:p>
+      <w:pPr>
+        <w:pStyle w:val="code"/>
+      </w:pPr>
+      <w:r>
         <w:lastRenderedPageBreak/>
-        <w:t>// Apply Knockback</w:t>
-      </w:r>
-    </w:p>
-    <w:p>
-      <w:pPr>
-        <w:pStyle w:val="code"/>
-      </w:pPr>
-      <w:r>
-        <w:t>if (abs(</w:t>
+        <w:t xml:space="preserve">    </w:t>
+      </w:r>
+    </w:p>
+    <w:p>
+      <w:pPr>
+        <w:pStyle w:val="code"/>
+      </w:pPr>
+      <w:r>
+        <w:t xml:space="preserve">    case ENEMY_STATE.LUNGING:</w:t>
+      </w:r>
+    </w:p>
+    <w:p>
+      <w:pPr>
+        <w:pStyle w:val="code"/>
+      </w:pPr>
+      <w:r>
+        <w:t xml:space="preserve">        var </w:t>
+      </w:r>
+      <w:proofErr w:type="spellStart"/>
+      <w:r>
+        <w:t>dist_to_target</w:t>
+      </w:r>
+      <w:proofErr w:type="spellEnd"/>
+      <w:r>
+        <w:t xml:space="preserve"> = </w:t>
+      </w:r>
+      <w:proofErr w:type="spellStart"/>
+      <w:r>
+        <w:t>point_</w:t>
+      </w:r>
+      <w:proofErr w:type="gramStart"/>
+      <w:r>
+        <w:t>distance</w:t>
+      </w:r>
+      <w:proofErr w:type="spellEnd"/>
+      <w:r>
+        <w:t>(</w:t>
+      </w:r>
+      <w:proofErr w:type="gramEnd"/>
+      <w:r>
+        <w:t xml:space="preserve">x, y, </w:t>
+      </w:r>
+      <w:proofErr w:type="spellStart"/>
+      <w:r>
+        <w:t>lunge_target_x</w:t>
+      </w:r>
+      <w:proofErr w:type="spellEnd"/>
+      <w:r>
+        <w:t xml:space="preserve">, </w:t>
+      </w:r>
+      <w:proofErr w:type="spellStart"/>
+      <w:r>
+        <w:t>lunge_target_y</w:t>
+      </w:r>
+      <w:proofErr w:type="spellEnd"/>
+      <w:r>
+        <w:t>);</w:t>
+      </w:r>
+    </w:p>
+    <w:p>
+      <w:pPr>
+        <w:pStyle w:val="code"/>
+      </w:pPr>
+      <w:r>
+        <w:t xml:space="preserve">        </w:t>
+      </w:r>
+    </w:p>
+    <w:p>
+      <w:pPr>
+        <w:pStyle w:val="code"/>
+      </w:pPr>
+      <w:r>
+        <w:t xml:space="preserve">        if (</w:t>
+      </w:r>
+      <w:proofErr w:type="spellStart"/>
+      <w:r>
+        <w:t>dist_to_target</w:t>
+      </w:r>
+      <w:proofErr w:type="spellEnd"/>
+      <w:r>
+        <w:t xml:space="preserve"> &gt; </w:t>
+      </w:r>
+      <w:proofErr w:type="spellStart"/>
+      <w:r>
+        <w:t>lunge_speed</w:t>
+      </w:r>
+      <w:proofErr w:type="spellEnd"/>
+      <w:r>
+        <w:t>) {</w:t>
+      </w:r>
+    </w:p>
+    <w:p>
+      <w:pPr>
+        <w:pStyle w:val="code"/>
+      </w:pPr>
+      <w:r>
+        <w:t xml:space="preserve">            var </w:t>
+      </w:r>
+      <w:proofErr w:type="spellStart"/>
+      <w:r>
+        <w:t>move_dir</w:t>
+      </w:r>
+      <w:proofErr w:type="spellEnd"/>
+      <w:r>
+        <w:t xml:space="preserve"> = </w:t>
+      </w:r>
+      <w:proofErr w:type="spellStart"/>
+      <w:r>
+        <w:t>point_</w:t>
+      </w:r>
+      <w:proofErr w:type="gramStart"/>
+      <w:r>
+        <w:t>direction</w:t>
+      </w:r>
+      <w:proofErr w:type="spellEnd"/>
+      <w:r>
+        <w:t>(</w:t>
+      </w:r>
+      <w:proofErr w:type="gramEnd"/>
+      <w:r>
+        <w:t xml:space="preserve">x, y, </w:t>
+      </w:r>
+      <w:proofErr w:type="spellStart"/>
+      <w:r>
+        <w:t>lunge_target_x</w:t>
+      </w:r>
+      <w:proofErr w:type="spellEnd"/>
+      <w:r>
+        <w:t xml:space="preserve">, </w:t>
+      </w:r>
+      <w:proofErr w:type="spellStart"/>
+      <w:r>
+        <w:t>lunge_target_y</w:t>
+      </w:r>
+      <w:proofErr w:type="spellEnd"/>
+      <w:r>
+        <w:t>);</w:t>
+      </w:r>
+    </w:p>
+    <w:p>
+      <w:pPr>
+        <w:pStyle w:val="code"/>
+      </w:pPr>
+      <w:r>
+        <w:t xml:space="preserve">            x += </w:t>
+      </w:r>
+      <w:proofErr w:type="spellStart"/>
+      <w:r>
+        <w:t>lengthdir_</w:t>
+      </w:r>
+      <w:proofErr w:type="gramStart"/>
+      <w:r>
+        <w:t>x</w:t>
+      </w:r>
+      <w:proofErr w:type="spellEnd"/>
+      <w:r>
+        <w:t>(</w:t>
+      </w:r>
+      <w:proofErr w:type="spellStart"/>
+      <w:proofErr w:type="gramEnd"/>
+      <w:r>
+        <w:t>lunge_speed</w:t>
+      </w:r>
+      <w:proofErr w:type="spellEnd"/>
+      <w:r>
+        <w:t xml:space="preserve">, </w:t>
+      </w:r>
+      <w:proofErr w:type="spellStart"/>
+      <w:r>
+        <w:t>move_dir</w:t>
+      </w:r>
+      <w:proofErr w:type="spellEnd"/>
+      <w:r>
+        <w:t>);</w:t>
+      </w:r>
+    </w:p>
+    <w:p>
+      <w:pPr>
+        <w:pStyle w:val="code"/>
+      </w:pPr>
+      <w:r>
+        <w:t xml:space="preserve">            y += </w:t>
+      </w:r>
+      <w:proofErr w:type="spellStart"/>
+      <w:r>
+        <w:t>lengthdir_</w:t>
+      </w:r>
+      <w:proofErr w:type="gramStart"/>
+      <w:r>
+        <w:t>y</w:t>
+      </w:r>
+      <w:proofErr w:type="spellEnd"/>
+      <w:r>
+        <w:t>(</w:t>
+      </w:r>
+      <w:proofErr w:type="spellStart"/>
+      <w:proofErr w:type="gramEnd"/>
+      <w:r>
+        <w:t>lunge_speed</w:t>
+      </w:r>
+      <w:proofErr w:type="spellEnd"/>
+      <w:r>
+        <w:t xml:space="preserve">, </w:t>
+      </w:r>
+      <w:proofErr w:type="spellStart"/>
+      <w:r>
+        <w:t>move_dir</w:t>
+      </w:r>
+      <w:proofErr w:type="spellEnd"/>
+      <w:r>
+        <w:t>);</w:t>
+      </w:r>
+    </w:p>
+    <w:p>
+      <w:pPr>
+        <w:pStyle w:val="code"/>
+      </w:pPr>
+      <w:r>
+        <w:t xml:space="preserve">        } else {</w:t>
+      </w:r>
+    </w:p>
+    <w:p>
+      <w:pPr>
+        <w:pStyle w:val="code"/>
+      </w:pPr>
+      <w:r>
+        <w:t xml:space="preserve">            x = </w:t>
+      </w:r>
+      <w:proofErr w:type="spellStart"/>
+      <w:r>
+        <w:t>lunge_target_x</w:t>
+      </w:r>
+      <w:proofErr w:type="spellEnd"/>
+      <w:r>
+        <w:t>;</w:t>
+      </w:r>
+    </w:p>
+    <w:p>
+      <w:pPr>
+        <w:pStyle w:val="code"/>
+      </w:pPr>
+      <w:r>
+        <w:t xml:space="preserve">            y = </w:t>
+      </w:r>
+      <w:proofErr w:type="spellStart"/>
+      <w:r>
+        <w:t>lunge_target_y</w:t>
+      </w:r>
+      <w:proofErr w:type="spellEnd"/>
+      <w:r>
+        <w:t>;</w:t>
+      </w:r>
+    </w:p>
+    <w:p>
+      <w:pPr>
+        <w:pStyle w:val="code"/>
+      </w:pPr>
+      <w:r>
+        <w:t xml:space="preserve">            </w:t>
+      </w:r>
+      <w:proofErr w:type="spellStart"/>
+      <w:r>
+        <w:t>current_state</w:t>
+      </w:r>
+      <w:proofErr w:type="spellEnd"/>
+      <w:r>
+        <w:t xml:space="preserve"> = ENEMY_STATE.ATTACK;</w:t>
+      </w:r>
+    </w:p>
+    <w:p>
+      <w:pPr>
+        <w:pStyle w:val="code"/>
+      </w:pPr>
+      <w:r>
+        <w:t xml:space="preserve">            </w:t>
+      </w:r>
+      <w:proofErr w:type="spellStart"/>
+      <w:r>
+        <w:t>sprite_index</w:t>
+      </w:r>
+      <w:proofErr w:type="spellEnd"/>
+      <w:r>
+        <w:t xml:space="preserve"> = </w:t>
+      </w:r>
+      <w:proofErr w:type="spellStart"/>
+      <w:r>
+        <w:t>spr_enemy_attack</w:t>
+      </w:r>
+      <w:proofErr w:type="spellEnd"/>
+      <w:r>
+        <w:t>;</w:t>
+      </w:r>
+    </w:p>
+    <w:p>
+      <w:pPr>
+        <w:pStyle w:val="code"/>
+      </w:pPr>
+      <w:r>
+        <w:t xml:space="preserve">            </w:t>
+      </w:r>
+      <w:proofErr w:type="spellStart"/>
+      <w:r>
+        <w:t>image_index</w:t>
+      </w:r>
+      <w:proofErr w:type="spellEnd"/>
+      <w:r>
+        <w:t xml:space="preserve"> = 0;</w:t>
+      </w:r>
+    </w:p>
+    <w:p>
+      <w:pPr>
+        <w:pStyle w:val="code"/>
+      </w:pPr>
+      <w:r>
+        <w:t xml:space="preserve">            </w:t>
+      </w:r>
+      <w:proofErr w:type="spellStart"/>
+      <w:r>
+        <w:t>image_speed</w:t>
+      </w:r>
+      <w:proofErr w:type="spellEnd"/>
+      <w:r>
+        <w:t xml:space="preserve"> = 0.2;</w:t>
+      </w:r>
+    </w:p>
+    <w:p>
+      <w:pPr>
+        <w:pStyle w:val="code"/>
+      </w:pPr>
+      <w:r>
+        <w:t xml:space="preserve">        }</w:t>
+      </w:r>
+    </w:p>
+    <w:p>
+      <w:pPr>
+        <w:pStyle w:val="code"/>
+      </w:pPr>
+      <w:r>
+        <w:t xml:space="preserve">        break;</w:t>
+      </w:r>
+    </w:p>
+    <w:p>
+      <w:pPr>
+        <w:pStyle w:val="code"/>
+      </w:pPr>
+      <w:r>
+        <w:t xml:space="preserve">    </w:t>
+      </w:r>
+    </w:p>
+    <w:p>
+      <w:pPr>
+        <w:pStyle w:val="code"/>
+      </w:pPr>
+      <w:r>
+        <w:t xml:space="preserve">    case ENEMY_STATE.ATTACK:</w:t>
+      </w:r>
+    </w:p>
+    <w:p>
+      <w:pPr>
+        <w:pStyle w:val="code"/>
+      </w:pPr>
+      <w:r>
+        <w:t xml:space="preserve">        if (</w:t>
+      </w:r>
+      <w:proofErr w:type="spellStart"/>
+      <w:r>
+        <w:t>sprite_</w:t>
+      </w:r>
+      <w:proofErr w:type="gramStart"/>
+      <w:r>
+        <w:t>index</w:t>
+      </w:r>
+      <w:proofErr w:type="spellEnd"/>
+      <w:r>
+        <w:t xml:space="preserve"> !</w:t>
+      </w:r>
+      <w:proofErr w:type="gramEnd"/>
+      <w:r>
+        <w:t xml:space="preserve">= </w:t>
+      </w:r>
+      <w:proofErr w:type="spellStart"/>
+      <w:r>
+        <w:t>spr_enemy_attack</w:t>
+      </w:r>
+      <w:proofErr w:type="spellEnd"/>
+      <w:r>
+        <w:t>) {</w:t>
+      </w:r>
+    </w:p>
+    <w:p>
+      <w:pPr>
+        <w:pStyle w:val="code"/>
+      </w:pPr>
+      <w:r>
+        <w:t xml:space="preserve">            </w:t>
+      </w:r>
+      <w:proofErr w:type="spellStart"/>
+      <w:r>
+        <w:t>sprite_index</w:t>
+      </w:r>
+      <w:proofErr w:type="spellEnd"/>
+      <w:r>
+        <w:t xml:space="preserve"> = </w:t>
+      </w:r>
+      <w:proofErr w:type="spellStart"/>
+      <w:r>
+        <w:t>spr_enemy_attack</w:t>
+      </w:r>
+      <w:proofErr w:type="spellEnd"/>
+      <w:r>
+        <w:t>;</w:t>
+      </w:r>
+    </w:p>
+    <w:p>
+      <w:pPr>
+        <w:pStyle w:val="code"/>
+      </w:pPr>
+      <w:r>
+        <w:t xml:space="preserve">            </w:t>
+      </w:r>
+      <w:proofErr w:type="spellStart"/>
+      <w:r>
+        <w:t>image_index</w:t>
+      </w:r>
+      <w:proofErr w:type="spellEnd"/>
+      <w:r>
+        <w:t xml:space="preserve"> = 0;</w:t>
+      </w:r>
+    </w:p>
+    <w:p>
+      <w:pPr>
+        <w:pStyle w:val="code"/>
+      </w:pPr>
+      <w:r>
+        <w:t xml:space="preserve">            </w:t>
+      </w:r>
+      <w:proofErr w:type="spellStart"/>
+      <w:r>
+        <w:t>image_speed</w:t>
+      </w:r>
+      <w:proofErr w:type="spellEnd"/>
+      <w:r>
+        <w:t xml:space="preserve"> = 0.2;</w:t>
+      </w:r>
+    </w:p>
+    <w:p>
+      <w:pPr>
+        <w:pStyle w:val="code"/>
+      </w:pPr>
+      <w:r>
+        <w:t xml:space="preserve">        }</w:t>
+      </w:r>
+    </w:p>
+    <w:p>
+      <w:pPr>
+        <w:pStyle w:val="code"/>
+      </w:pPr>
+      <w:r>
+        <w:t xml:space="preserve">        </w:t>
+      </w:r>
+    </w:p>
+    <w:p>
+      <w:pPr>
+        <w:pStyle w:val="code"/>
+      </w:pPr>
+      <w:r>
+        <w:t xml:space="preserve">        if (floor(</w:t>
+      </w:r>
+      <w:proofErr w:type="spellStart"/>
+      <w:r>
+        <w:t>image_index</w:t>
+      </w:r>
+      <w:proofErr w:type="spellEnd"/>
+      <w:r>
+        <w:t>) &gt;= 2 &amp;</w:t>
+      </w:r>
+      <w:proofErr w:type="gramStart"/>
+      <w:r>
+        <w:t>&amp; !</w:t>
+      </w:r>
+      <w:proofErr w:type="spellStart"/>
+      <w:r>
+        <w:t>attack</w:t>
+      </w:r>
+      <w:proofErr w:type="gramEnd"/>
+      <w:r>
+        <w:t>_has_dealt_damage</w:t>
+      </w:r>
+      <w:proofErr w:type="spellEnd"/>
+      <w:r>
+        <w:t>) {</w:t>
+      </w:r>
+    </w:p>
+    <w:p>
+      <w:pPr>
+        <w:pStyle w:val="code"/>
+      </w:pPr>
+      <w:r>
+        <w:t xml:space="preserve">            </w:t>
+      </w:r>
+      <w:proofErr w:type="spellStart"/>
+      <w:r>
+        <w:t>attack_has_dealt_damage</w:t>
+      </w:r>
+      <w:proofErr w:type="spellEnd"/>
+      <w:r>
+        <w:t xml:space="preserve"> = true;</w:t>
+      </w:r>
+    </w:p>
+    <w:p>
+      <w:pPr>
+        <w:pStyle w:val="code"/>
+      </w:pPr>
+      <w:r>
+        <w:t xml:space="preserve">            </w:t>
+      </w:r>
+    </w:p>
+    <w:p>
+      <w:pPr>
+        <w:pStyle w:val="code"/>
+      </w:pPr>
+      <w:r>
+        <w:t xml:space="preserve">            if (</w:t>
+      </w:r>
+      <w:proofErr w:type="spellStart"/>
+      <w:r>
+        <w:t>instance_exists</w:t>
+      </w:r>
+      <w:proofErr w:type="spellEnd"/>
+      <w:r>
+        <w:t>(</w:t>
+      </w:r>
+      <w:proofErr w:type="spellStart"/>
+      <w:r>
+        <w:t>obj_hero_fight</w:t>
+      </w:r>
+      <w:proofErr w:type="spellEnd"/>
+      <w:r>
+        <w:t>)) {</w:t>
+      </w:r>
+    </w:p>
+    <w:p>
+      <w:pPr>
+        <w:pStyle w:val="code"/>
+      </w:pPr>
+      <w:r>
+        <w:t xml:space="preserve">                with (</w:t>
+      </w:r>
+      <w:proofErr w:type="spellStart"/>
+      <w:r>
+        <w:t>obj_hero_fight</w:t>
+      </w:r>
+      <w:proofErr w:type="spellEnd"/>
+      <w:r>
+        <w:t>) {</w:t>
+      </w:r>
+    </w:p>
+    <w:p>
+      <w:pPr>
+        <w:pStyle w:val="code"/>
+      </w:pPr>
+      <w:r>
+        <w:t xml:space="preserve">                    </w:t>
+      </w:r>
+      <w:proofErr w:type="spellStart"/>
+      <w:r>
+        <w:t>scr_take_damage</w:t>
+      </w:r>
+      <w:proofErr w:type="spellEnd"/>
+      <w:r>
+        <w:t>(</w:t>
+      </w:r>
+      <w:proofErr w:type="spellStart"/>
+      <w:proofErr w:type="gramStart"/>
+      <w:r>
+        <w:t>other.attack</w:t>
+      </w:r>
+      <w:proofErr w:type="gramEnd"/>
+      <w:r>
+        <w:t>_damage</w:t>
+      </w:r>
+      <w:proofErr w:type="spellEnd"/>
+      <w:r>
+        <w:t>);</w:t>
+      </w:r>
+    </w:p>
+    <w:p>
+      <w:pPr>
+        <w:pStyle w:val="code"/>
+      </w:pPr>
+      <w:r>
+        <w:t xml:space="preserve">                    </w:t>
       </w:r>
       <w:proofErr w:type="spellStart"/>
       <w:r>
@@ -979,21 +2245,74 @@
       </w:r>
       <w:proofErr w:type="spellEnd"/>
       <w:r>
-        <w:t>) &gt; 0.5) {</w:t>
-      </w:r>
-    </w:p>
-    <w:p>
-      <w:pPr>
-        <w:pStyle w:val="code"/>
-      </w:pPr>
-      <w:r>
-        <w:t xml:space="preserve">    x += </w:t>
-      </w:r>
-      <w:proofErr w:type="spellStart"/>
-      <w:r>
-        <w:t>knockback_x</w:t>
-      </w:r>
-      <w:proofErr w:type="spellEnd"/>
+        <w:t xml:space="preserve"> = -15;</w:t>
+      </w:r>
+    </w:p>
+    <w:p>
+      <w:pPr>
+        <w:pStyle w:val="code"/>
+      </w:pPr>
+      <w:r>
+        <w:t xml:space="preserve">                }</w:t>
+      </w:r>
+    </w:p>
+    <w:p>
+      <w:pPr>
+        <w:pStyle w:val="code"/>
+      </w:pPr>
+      <w:r>
+        <w:t xml:space="preserve">                </w:t>
+      </w:r>
+    </w:p>
+    <w:p>
+      <w:pPr>
+        <w:pStyle w:val="code"/>
+      </w:pPr>
+      <w:r>
+        <w:t xml:space="preserve">                var </w:t>
+      </w:r>
+      <w:proofErr w:type="spellStart"/>
+      <w:r>
+        <w:t>fx_x</w:t>
+      </w:r>
+      <w:proofErr w:type="spellEnd"/>
+      <w:r>
+        <w:t xml:space="preserve"> = </w:t>
+      </w:r>
+      <w:proofErr w:type="spellStart"/>
+      <w:r>
+        <w:t>obj_hero_fight.x</w:t>
+      </w:r>
+      <w:proofErr w:type="spellEnd"/>
+      <w:r>
+        <w:t xml:space="preserve"> + 40;</w:t>
+      </w:r>
+    </w:p>
+    <w:p>
+      <w:pPr>
+        <w:pStyle w:val="code"/>
+      </w:pPr>
+      <w:r>
+        <w:t xml:space="preserve">                var </w:t>
+      </w:r>
+      <w:proofErr w:type="spellStart"/>
+      <w:r>
+        <w:t>fx_y</w:t>
+      </w:r>
+      <w:proofErr w:type="spellEnd"/>
+      <w:r>
+        <w:t xml:space="preserve"> = </w:t>
+      </w:r>
+      <w:proofErr w:type="spellStart"/>
+      <w:r>
+        <w:t>obj_hero_</w:t>
+      </w:r>
+      <w:proofErr w:type="gramStart"/>
+      <w:r>
+        <w:t>fight.y</w:t>
+      </w:r>
+      <w:proofErr w:type="spellEnd"/>
+      <w:proofErr w:type="gramEnd"/>
       <w:r>
         <w:t>;</w:t>
       </w:r>
@@ -1003,19 +2322,424 @@
         <w:pStyle w:val="code"/>
       </w:pPr>
       <w:r>
+        <w:t xml:space="preserve">                </w:t>
+      </w:r>
+    </w:p>
+    <w:p>
+      <w:pPr>
+        <w:pStyle w:val="code"/>
+      </w:pPr>
+      <w:r>
+        <w:t xml:space="preserve">                if (</w:t>
+      </w:r>
+      <w:proofErr w:type="spellStart"/>
+      <w:r>
+        <w:t>object_exists</w:t>
+      </w:r>
+      <w:proofErr w:type="spellEnd"/>
+      <w:r>
+        <w:t>(</w:t>
+      </w:r>
+      <w:proofErr w:type="spellStart"/>
+      <w:r>
+        <w:t>obj_hit_effect</w:t>
+      </w:r>
+      <w:proofErr w:type="spellEnd"/>
+      <w:r>
+        <w:t>)) {</w:t>
+      </w:r>
+    </w:p>
+    <w:p>
+      <w:pPr>
+        <w:pStyle w:val="code"/>
+      </w:pPr>
+      <w:r>
+        <w:t xml:space="preserve">                    var </w:t>
+      </w:r>
+      <w:proofErr w:type="spellStart"/>
+      <w:r>
+        <w:t>fx</w:t>
+      </w:r>
+      <w:proofErr w:type="spellEnd"/>
+      <w:r>
+        <w:t xml:space="preserve"> = </w:t>
+      </w:r>
+      <w:proofErr w:type="spellStart"/>
+      <w:r>
+        <w:t>instance_create_</w:t>
+      </w:r>
+      <w:proofErr w:type="gramStart"/>
+      <w:r>
+        <w:t>depth</w:t>
+      </w:r>
+      <w:proofErr w:type="spellEnd"/>
+      <w:r>
+        <w:t>(</w:t>
+      </w:r>
+      <w:proofErr w:type="spellStart"/>
+      <w:proofErr w:type="gramEnd"/>
+      <w:r>
+        <w:t>fx_x</w:t>
+      </w:r>
+      <w:proofErr w:type="spellEnd"/>
+      <w:r>
+        <w:t xml:space="preserve">, </w:t>
+      </w:r>
+      <w:proofErr w:type="spellStart"/>
+      <w:r>
+        <w:t>fx_y</w:t>
+      </w:r>
+      <w:proofErr w:type="spellEnd"/>
+      <w:r>
+        <w:t xml:space="preserve">, -200, </w:t>
+      </w:r>
+      <w:proofErr w:type="spellStart"/>
+      <w:r>
+        <w:t>obj_hit_effect</w:t>
+      </w:r>
+      <w:proofErr w:type="spellEnd"/>
+      <w:r>
+        <w:t>);</w:t>
+      </w:r>
+    </w:p>
+    <w:p>
+      <w:pPr>
+        <w:pStyle w:val="code"/>
+      </w:pPr>
+      <w:r>
+        <w:t xml:space="preserve">                    </w:t>
+      </w:r>
+      <w:proofErr w:type="spellStart"/>
+      <w:proofErr w:type="gramStart"/>
+      <w:r>
+        <w:t>fx.image</w:t>
+      </w:r>
+      <w:proofErr w:type="gramEnd"/>
+      <w:r>
+        <w:t>_xscale</w:t>
+      </w:r>
+      <w:proofErr w:type="spellEnd"/>
+      <w:r>
+        <w:t xml:space="preserve"> = -1;</w:t>
+      </w:r>
+    </w:p>
+    <w:p>
+      <w:pPr>
+        <w:pStyle w:val="code"/>
+      </w:pPr>
+      <w:r>
+        <w:t xml:space="preserve">                }</w:t>
+      </w:r>
+    </w:p>
+    <w:p>
+      <w:pPr>
+        <w:pStyle w:val="code"/>
+      </w:pPr>
+      <w:r>
+        <w:t xml:space="preserve">            }</w:t>
+      </w:r>
+    </w:p>
+    <w:p>
+      <w:pPr>
+        <w:pStyle w:val="code"/>
+      </w:pPr>
+      <w:r>
+        <w:t xml:space="preserve">        }</w:t>
+      </w:r>
+    </w:p>
+    <w:p>
+      <w:pPr>
+        <w:pStyle w:val="code"/>
+      </w:pPr>
+      <w:r>
+        <w:lastRenderedPageBreak/>
+        <w:t xml:space="preserve">        </w:t>
+      </w:r>
+    </w:p>
+    <w:p>
+      <w:pPr>
+        <w:pStyle w:val="code"/>
+      </w:pPr>
+      <w:r>
+        <w:t xml:space="preserve">        if (</w:t>
+      </w:r>
+      <w:proofErr w:type="spellStart"/>
+      <w:r>
+        <w:t>animation_complete</w:t>
+      </w:r>
+      <w:proofErr w:type="spellEnd"/>
+      <w:r>
+        <w:t>) {</w:t>
+      </w:r>
+    </w:p>
+    <w:p>
+      <w:pPr>
+        <w:pStyle w:val="code"/>
+      </w:pPr>
+      <w:r>
+        <w:t xml:space="preserve">            </w:t>
+      </w:r>
+      <w:proofErr w:type="spellStart"/>
+      <w:r>
+        <w:t>current_state</w:t>
+      </w:r>
+      <w:proofErr w:type="spellEnd"/>
+      <w:r>
+        <w:t xml:space="preserve"> = ENEMY_STATE.RETURNING;</w:t>
+      </w:r>
+    </w:p>
+    <w:p>
+      <w:pPr>
+        <w:pStyle w:val="code"/>
+      </w:pPr>
+      <w:r>
+        <w:t xml:space="preserve">        }</w:t>
+      </w:r>
+    </w:p>
+    <w:p>
+      <w:pPr>
+        <w:pStyle w:val="code"/>
+      </w:pPr>
+      <w:r>
+        <w:t xml:space="preserve">        break;</w:t>
+      </w:r>
+    </w:p>
+    <w:p>
+      <w:pPr>
+        <w:pStyle w:val="code"/>
+      </w:pPr>
+      <w:r>
         <w:t xml:space="preserve">    </w:t>
       </w:r>
-      <w:proofErr w:type="spellStart"/>
-      <w:r>
-        <w:t>knockback_x</w:t>
-      </w:r>
-      <w:proofErr w:type="spellEnd"/>
-      <w:r>
-        <w:t xml:space="preserve"> *= </w:t>
-      </w:r>
-      <w:proofErr w:type="spellStart"/>
-      <w:r>
-        <w:t>knockback_friction</w:t>
+    </w:p>
+    <w:p>
+      <w:pPr>
+        <w:pStyle w:val="code"/>
+      </w:pPr>
+      <w:r>
+        <w:t xml:space="preserve">    case ENEMY_STATE.RETURNING:</w:t>
+      </w:r>
+    </w:p>
+    <w:p>
+      <w:pPr>
+        <w:pStyle w:val="code"/>
+      </w:pPr>
+      <w:r>
+        <w:t xml:space="preserve">        var </w:t>
+      </w:r>
+      <w:proofErr w:type="spellStart"/>
+      <w:r>
+        <w:t>dist_to_home</w:t>
+      </w:r>
+      <w:proofErr w:type="spellEnd"/>
+      <w:r>
+        <w:t xml:space="preserve"> = </w:t>
+      </w:r>
+      <w:proofErr w:type="spellStart"/>
+      <w:r>
+        <w:t>point_</w:t>
+      </w:r>
+      <w:proofErr w:type="gramStart"/>
+      <w:r>
+        <w:t>distance</w:t>
+      </w:r>
+      <w:proofErr w:type="spellEnd"/>
+      <w:r>
+        <w:t>(</w:t>
+      </w:r>
+      <w:proofErr w:type="gramEnd"/>
+      <w:r>
+        <w:t xml:space="preserve">x, y, </w:t>
+      </w:r>
+      <w:proofErr w:type="spellStart"/>
+      <w:r>
+        <w:t>home_x</w:t>
+      </w:r>
+      <w:proofErr w:type="spellEnd"/>
+      <w:r>
+        <w:t xml:space="preserve">, </w:t>
+      </w:r>
+      <w:proofErr w:type="spellStart"/>
+      <w:r>
+        <w:t>home_y</w:t>
+      </w:r>
+      <w:proofErr w:type="spellEnd"/>
+      <w:r>
+        <w:t>);</w:t>
+      </w:r>
+    </w:p>
+    <w:p>
+      <w:pPr>
+        <w:pStyle w:val="code"/>
+      </w:pPr>
+      <w:r>
+        <w:t xml:space="preserve">        </w:t>
+      </w:r>
+    </w:p>
+    <w:p>
+      <w:pPr>
+        <w:pStyle w:val="code"/>
+      </w:pPr>
+      <w:r>
+        <w:t xml:space="preserve">        if (</w:t>
+      </w:r>
+      <w:proofErr w:type="spellStart"/>
+      <w:r>
+        <w:t>dist_to_home</w:t>
+      </w:r>
+      <w:proofErr w:type="spellEnd"/>
+      <w:r>
+        <w:t xml:space="preserve"> &gt; </w:t>
+      </w:r>
+      <w:proofErr w:type="spellStart"/>
+      <w:r>
+        <w:t>return_speed</w:t>
+      </w:r>
+      <w:proofErr w:type="spellEnd"/>
+      <w:r>
+        <w:t>) {</w:t>
+      </w:r>
+    </w:p>
+    <w:p>
+      <w:pPr>
+        <w:pStyle w:val="code"/>
+      </w:pPr>
+      <w:r>
+        <w:t xml:space="preserve">            var </w:t>
+      </w:r>
+      <w:proofErr w:type="spellStart"/>
+      <w:r>
+        <w:t>move_dir</w:t>
+      </w:r>
+      <w:proofErr w:type="spellEnd"/>
+      <w:r>
+        <w:t xml:space="preserve"> = </w:t>
+      </w:r>
+      <w:proofErr w:type="spellStart"/>
+      <w:r>
+        <w:t>point_</w:t>
+      </w:r>
+      <w:proofErr w:type="gramStart"/>
+      <w:r>
+        <w:t>direction</w:t>
+      </w:r>
+      <w:proofErr w:type="spellEnd"/>
+      <w:r>
+        <w:t>(</w:t>
+      </w:r>
+      <w:proofErr w:type="gramEnd"/>
+      <w:r>
+        <w:t xml:space="preserve">x, y, </w:t>
+      </w:r>
+      <w:proofErr w:type="spellStart"/>
+      <w:r>
+        <w:t>home_x</w:t>
+      </w:r>
+      <w:proofErr w:type="spellEnd"/>
+      <w:r>
+        <w:t xml:space="preserve">, </w:t>
+      </w:r>
+      <w:proofErr w:type="spellStart"/>
+      <w:r>
+        <w:t>home_y</w:t>
+      </w:r>
+      <w:proofErr w:type="spellEnd"/>
+      <w:r>
+        <w:t>);</w:t>
+      </w:r>
+    </w:p>
+    <w:p>
+      <w:pPr>
+        <w:pStyle w:val="code"/>
+      </w:pPr>
+      <w:r>
+        <w:t xml:space="preserve">            x += </w:t>
+      </w:r>
+      <w:proofErr w:type="spellStart"/>
+      <w:r>
+        <w:t>lengthdir_</w:t>
+      </w:r>
+      <w:proofErr w:type="gramStart"/>
+      <w:r>
+        <w:t>x</w:t>
+      </w:r>
+      <w:proofErr w:type="spellEnd"/>
+      <w:r>
+        <w:t>(</w:t>
+      </w:r>
+      <w:proofErr w:type="spellStart"/>
+      <w:proofErr w:type="gramEnd"/>
+      <w:r>
+        <w:t>return_speed</w:t>
+      </w:r>
+      <w:proofErr w:type="spellEnd"/>
+      <w:r>
+        <w:t xml:space="preserve">, </w:t>
+      </w:r>
+      <w:proofErr w:type="spellStart"/>
+      <w:r>
+        <w:t>move_dir</w:t>
+      </w:r>
+      <w:proofErr w:type="spellEnd"/>
+      <w:r>
+        <w:t>);</w:t>
+      </w:r>
+    </w:p>
+    <w:p>
+      <w:pPr>
+        <w:pStyle w:val="code"/>
+      </w:pPr>
+      <w:r>
+        <w:t xml:space="preserve">            y += </w:t>
+      </w:r>
+      <w:proofErr w:type="spellStart"/>
+      <w:r>
+        <w:t>lengthdir_</w:t>
+      </w:r>
+      <w:proofErr w:type="gramStart"/>
+      <w:r>
+        <w:t>y</w:t>
+      </w:r>
+      <w:proofErr w:type="spellEnd"/>
+      <w:r>
+        <w:t>(</w:t>
+      </w:r>
+      <w:proofErr w:type="spellStart"/>
+      <w:proofErr w:type="gramEnd"/>
+      <w:r>
+        <w:t>return_speed</w:t>
+      </w:r>
+      <w:proofErr w:type="spellEnd"/>
+      <w:r>
+        <w:t xml:space="preserve">, </w:t>
+      </w:r>
+      <w:proofErr w:type="spellStart"/>
+      <w:r>
+        <w:t>move_dir</w:t>
+      </w:r>
+      <w:proofErr w:type="spellEnd"/>
+      <w:r>
+        <w:t>);</w:t>
+      </w:r>
+    </w:p>
+    <w:p>
+      <w:pPr>
+        <w:pStyle w:val="code"/>
+      </w:pPr>
+      <w:r>
+        <w:t xml:space="preserve">        } else {</w:t>
+      </w:r>
+    </w:p>
+    <w:p>
+      <w:pPr>
+        <w:pStyle w:val="code"/>
+      </w:pPr>
+      <w:r>
+        <w:t xml:space="preserve">            x = </w:t>
+      </w:r>
+      <w:proofErr w:type="spellStart"/>
+      <w:r>
+        <w:t>home_x</w:t>
       </w:r>
       <w:proofErr w:type="spellEnd"/>
       <w:r>
@@ -1027,7 +2751,127 @@
         <w:pStyle w:val="code"/>
       </w:pPr>
       <w:r>
-        <w:t>} else {</w:t>
+        <w:t xml:space="preserve">            y = </w:t>
+      </w:r>
+      <w:proofErr w:type="spellStart"/>
+      <w:r>
+        <w:t>home_y</w:t>
+      </w:r>
+      <w:proofErr w:type="spellEnd"/>
+      <w:r>
+        <w:t>;</w:t>
+      </w:r>
+    </w:p>
+    <w:p>
+      <w:pPr>
+        <w:pStyle w:val="code"/>
+      </w:pPr>
+      <w:r>
+        <w:t xml:space="preserve">            </w:t>
+      </w:r>
+      <w:proofErr w:type="spellStart"/>
+      <w:r>
+        <w:t>current_state</w:t>
+      </w:r>
+      <w:proofErr w:type="spellEnd"/>
+      <w:r>
+        <w:t xml:space="preserve"> = ENEMY_STATE.IDLE;</w:t>
+      </w:r>
+    </w:p>
+    <w:p>
+      <w:pPr>
+        <w:pStyle w:val="code"/>
+      </w:pPr>
+      <w:r>
+        <w:t xml:space="preserve">            </w:t>
+      </w:r>
+      <w:proofErr w:type="spellStart"/>
+      <w:r>
+        <w:t>sprite_index</w:t>
+      </w:r>
+      <w:proofErr w:type="spellEnd"/>
+      <w:r>
+        <w:t xml:space="preserve"> = </w:t>
+      </w:r>
+      <w:proofErr w:type="spellStart"/>
+      <w:r>
+        <w:t>spr_enemy_idle</w:t>
+      </w:r>
+      <w:proofErr w:type="spellEnd"/>
+      <w:r>
+        <w:t>;</w:t>
+      </w:r>
+    </w:p>
+    <w:p>
+      <w:pPr>
+        <w:pStyle w:val="code"/>
+      </w:pPr>
+      <w:r>
+        <w:t xml:space="preserve">            </w:t>
+      </w:r>
+      <w:proofErr w:type="spellStart"/>
+      <w:r>
+        <w:t>image_index</w:t>
+      </w:r>
+      <w:proofErr w:type="spellEnd"/>
+      <w:r>
+        <w:t xml:space="preserve"> = 0;</w:t>
+      </w:r>
+    </w:p>
+    <w:p>
+      <w:pPr>
+        <w:pStyle w:val="code"/>
+      </w:pPr>
+      <w:r>
+        <w:t xml:space="preserve">            </w:t>
+      </w:r>
+      <w:proofErr w:type="spellStart"/>
+      <w:r>
+        <w:t>image_speed</w:t>
+      </w:r>
+      <w:proofErr w:type="spellEnd"/>
+      <w:r>
+        <w:t xml:space="preserve"> = 0;</w:t>
+      </w:r>
+    </w:p>
+    <w:p>
+      <w:pPr>
+        <w:pStyle w:val="code"/>
+      </w:pPr>
+      <w:r>
+        <w:t xml:space="preserve">            </w:t>
+      </w:r>
+      <w:proofErr w:type="spellStart"/>
+      <w:r>
+        <w:t>attack_cooldown</w:t>
+      </w:r>
+      <w:proofErr w:type="spellEnd"/>
+      <w:r>
+        <w:t xml:space="preserve"> = </w:t>
+      </w:r>
+      <w:proofErr w:type="spellStart"/>
+      <w:r>
+        <w:t>attack_cooldown_max</w:t>
+      </w:r>
+      <w:proofErr w:type="spellEnd"/>
+      <w:r>
+        <w:t>;</w:t>
+      </w:r>
+    </w:p>
+    <w:p>
+      <w:pPr>
+        <w:pStyle w:val="code"/>
+      </w:pPr>
+      <w:r>
+        <w:t xml:space="preserve">        }</w:t>
+      </w:r>
+    </w:p>
+    <w:p>
+      <w:pPr>
+        <w:pStyle w:val="code"/>
+      </w:pPr>
+      <w:r>
+        <w:t xml:space="preserve">        break;</w:t>
       </w:r>
     </w:p>
     <w:p>
@@ -1037,9 +2881,81 @@
       <w:r>
         <w:t xml:space="preserve">    </w:t>
       </w:r>
-      <w:proofErr w:type="spellStart"/>
-      <w:r>
-        <w:t>knockback_x</w:t>
+    </w:p>
+    <w:p>
+      <w:pPr>
+        <w:pStyle w:val="code"/>
+      </w:pPr>
+      <w:r>
+        <w:t xml:space="preserve">    case ENEMY_STATE.HIT:</w:t>
+      </w:r>
+    </w:p>
+    <w:p>
+      <w:pPr>
+        <w:pStyle w:val="code"/>
+      </w:pPr>
+      <w:r>
+        <w:t xml:space="preserve">        if (</w:t>
+      </w:r>
+      <w:proofErr w:type="spellStart"/>
+      <w:r>
+        <w:t>sprite_</w:t>
+      </w:r>
+      <w:proofErr w:type="gramStart"/>
+      <w:r>
+        <w:t>index</w:t>
+      </w:r>
+      <w:proofErr w:type="spellEnd"/>
+      <w:r>
+        <w:t xml:space="preserve"> !</w:t>
+      </w:r>
+      <w:proofErr w:type="gramEnd"/>
+      <w:r>
+        <w:t xml:space="preserve">= </w:t>
+      </w:r>
+      <w:proofErr w:type="spellStart"/>
+      <w:r>
+        <w:t>spr_enemy_hit</w:t>
+      </w:r>
+      <w:proofErr w:type="spellEnd"/>
+      <w:r>
+        <w:t>) {</w:t>
+      </w:r>
+    </w:p>
+    <w:p>
+      <w:pPr>
+        <w:pStyle w:val="code"/>
+      </w:pPr>
+      <w:r>
+        <w:t xml:space="preserve">            </w:t>
+      </w:r>
+      <w:proofErr w:type="spellStart"/>
+      <w:r>
+        <w:t>sprite_index</w:t>
+      </w:r>
+      <w:proofErr w:type="spellEnd"/>
+      <w:r>
+        <w:t xml:space="preserve"> = </w:t>
+      </w:r>
+      <w:proofErr w:type="spellStart"/>
+      <w:r>
+        <w:t>spr_enemy_hit</w:t>
+      </w:r>
+      <w:proofErr w:type="spellEnd"/>
+      <w:r>
+        <w:t>;</w:t>
+      </w:r>
+    </w:p>
+    <w:p>
+      <w:pPr>
+        <w:pStyle w:val="code"/>
+      </w:pPr>
+      <w:r>
+        <w:t xml:space="preserve">            </w:t>
+      </w:r>
+      <w:proofErr w:type="spellStart"/>
+      <w:r>
+        <w:t>image_index</w:t>
       </w:r>
       <w:proofErr w:type="spellEnd"/>
       <w:r>
@@ -1051,28 +2967,87 @@
         <w:pStyle w:val="code"/>
       </w:pPr>
       <w:r>
-        <w:t>}</w:t>
-      </w:r>
-    </w:p>
-    <w:p>
-      <w:pPr>
-        <w:pStyle w:val="code"/>
-      </w:pPr>
-    </w:p>
-    <w:p>
-      <w:pPr>
-        <w:pStyle w:val="code"/>
-      </w:pPr>
-      <w:r>
-        <w:t>// State Machine</w:t>
-      </w:r>
-    </w:p>
-    <w:p>
-      <w:pPr>
-        <w:pStyle w:val="code"/>
-      </w:pPr>
-      <w:r>
-        <w:t>switch (</w:t>
+        <w:t xml:space="preserve">            </w:t>
+      </w:r>
+      <w:proofErr w:type="spellStart"/>
+      <w:r>
+        <w:t>image_speed</w:t>
+      </w:r>
+      <w:proofErr w:type="spellEnd"/>
+      <w:r>
+        <w:t xml:space="preserve"> = 0.15;</w:t>
+      </w:r>
+    </w:p>
+    <w:p>
+      <w:pPr>
+        <w:pStyle w:val="code"/>
+      </w:pPr>
+      <w:r>
+        <w:t xml:space="preserve">            </w:t>
+      </w:r>
+      <w:proofErr w:type="spellStart"/>
+      <w:r>
+        <w:t>hit_flash_timer</w:t>
+      </w:r>
+      <w:proofErr w:type="spellEnd"/>
+      <w:r>
+        <w:t xml:space="preserve"> = 10;</w:t>
+      </w:r>
+    </w:p>
+    <w:p>
+      <w:pPr>
+        <w:pStyle w:val="code"/>
+      </w:pPr>
+      <w:r>
+        <w:t xml:space="preserve">        }</w:t>
+      </w:r>
+    </w:p>
+    <w:p>
+      <w:pPr>
+        <w:pStyle w:val="code"/>
+      </w:pPr>
+      <w:r>
+        <w:t xml:space="preserve">        </w:t>
+      </w:r>
+    </w:p>
+    <w:p>
+      <w:pPr>
+        <w:pStyle w:val="code"/>
+      </w:pPr>
+      <w:r>
+        <w:t xml:space="preserve">        if (</w:t>
+      </w:r>
+      <w:proofErr w:type="spellStart"/>
+      <w:r>
+        <w:t>animation_complete</w:t>
+      </w:r>
+      <w:proofErr w:type="spellEnd"/>
+      <w:r>
+        <w:t>) {</w:t>
+      </w:r>
+    </w:p>
+    <w:p>
+      <w:pPr>
+        <w:pStyle w:val="code"/>
+      </w:pPr>
+      <w:r>
+        <w:t xml:space="preserve">            if (</w:t>
+      </w:r>
+      <w:proofErr w:type="spellStart"/>
+      <w:r>
+        <w:t>current_hp</w:t>
+      </w:r>
+      <w:proofErr w:type="spellEnd"/>
+      <w:r>
+        <w:t xml:space="preserve"> &lt;= 0) {</w:t>
+      </w:r>
+    </w:p>
+    <w:p>
+      <w:pPr>
+        <w:pStyle w:val="code"/>
+      </w:pPr>
+      <w:r>
+        <w:t xml:space="preserve">                </w:t>
       </w:r>
       <w:proofErr w:type="spellStart"/>
       <w:r>
@@ -1080,44 +3055,87 @@
       </w:r>
       <w:proofErr w:type="spellEnd"/>
       <w:r>
-        <w:t>) {</w:t>
-      </w:r>
-    </w:p>
-    <w:p>
-      <w:pPr>
-        <w:pStyle w:val="code"/>
-      </w:pPr>
-    </w:p>
-    <w:p>
-      <w:pPr>
-        <w:pStyle w:val="code"/>
-      </w:pPr>
-      <w:r>
-        <w:t xml:space="preserve">    case ENEMY_STATE.IDLE:</w:t>
-      </w:r>
-    </w:p>
-    <w:p>
-      <w:pPr>
-        <w:pStyle w:val="code"/>
-      </w:pPr>
-      <w:r>
-        <w:t xml:space="preserve">        if (</w:t>
-      </w:r>
-      <w:proofErr w:type="spellStart"/>
-      <w:r>
-        <w:t>sprite_</w:t>
-      </w:r>
-      <w:proofErr w:type="gramStart"/>
-      <w:r>
-        <w:t>index</w:t>
-      </w:r>
-      <w:proofErr w:type="spellEnd"/>
-      <w:r>
-        <w:t xml:space="preserve"> !</w:t>
-      </w:r>
-      <w:proofErr w:type="gramEnd"/>
-      <w:r>
-        <w:t xml:space="preserve">= </w:t>
+        <w:t xml:space="preserve"> = ENEMY_STATE.DEATH;</w:t>
+      </w:r>
+    </w:p>
+    <w:p>
+      <w:pPr>
+        <w:pStyle w:val="code"/>
+      </w:pPr>
+      <w:r>
+        <w:t xml:space="preserve">                </w:t>
+      </w:r>
+      <w:proofErr w:type="spellStart"/>
+      <w:r>
+        <w:t>sprite_index</w:t>
+      </w:r>
+      <w:proofErr w:type="spellEnd"/>
+      <w:r>
+        <w:t xml:space="preserve"> = </w:t>
+      </w:r>
+      <w:proofErr w:type="spellStart"/>
+      <w:r>
+        <w:t>spr_enemy_death</w:t>
+      </w:r>
+      <w:proofErr w:type="spellEnd"/>
+      <w:r>
+        <w:t>;</w:t>
+      </w:r>
+    </w:p>
+    <w:p>
+      <w:pPr>
+        <w:pStyle w:val="code"/>
+      </w:pPr>
+      <w:r>
+        <w:t xml:space="preserve">                </w:t>
+      </w:r>
+      <w:proofErr w:type="spellStart"/>
+      <w:r>
+        <w:t>image_index</w:t>
+      </w:r>
+      <w:proofErr w:type="spellEnd"/>
+      <w:r>
+        <w:t xml:space="preserve"> = 0;</w:t>
+      </w:r>
+    </w:p>
+    <w:p>
+      <w:pPr>
+        <w:pStyle w:val="code"/>
+      </w:pPr>
+      <w:r>
+        <w:t xml:space="preserve">            } else {</w:t>
+      </w:r>
+    </w:p>
+    <w:p>
+      <w:pPr>
+        <w:pStyle w:val="code"/>
+      </w:pPr>
+      <w:r>
+        <w:t xml:space="preserve">                </w:t>
+      </w:r>
+      <w:proofErr w:type="spellStart"/>
+      <w:r>
+        <w:t>current_state</w:t>
+      </w:r>
+      <w:proofErr w:type="spellEnd"/>
+      <w:r>
+        <w:t xml:space="preserve"> = ENEMY_STATE.IDLE;</w:t>
+      </w:r>
+    </w:p>
+    <w:p>
+      <w:pPr>
+        <w:pStyle w:val="code"/>
+      </w:pPr>
+      <w:r>
+        <w:t xml:space="preserve">                </w:t>
+      </w:r>
+      <w:proofErr w:type="spellStart"/>
+      <w:r>
+        <w:t>sprite_index</w:t>
+      </w:r>
+      <w:proofErr w:type="spellEnd"/>
+      <w:r>
+        <w:t xml:space="preserve"> = </w:t>
       </w:r>
       <w:proofErr w:type="spellStart"/>
       <w:r>
@@ -1125,30 +3143,6 @@
       </w:r>
       <w:proofErr w:type="spellEnd"/>
       <w:r>
-        <w:t>) {</w:t>
-      </w:r>
-    </w:p>
-    <w:p>
-      <w:pPr>
-        <w:pStyle w:val="code"/>
-      </w:pPr>
-      <w:r>
-        <w:t xml:space="preserve">            </w:t>
-      </w:r>
-      <w:proofErr w:type="spellStart"/>
-      <w:r>
-        <w:t>sprite_index</w:t>
-      </w:r>
-      <w:proofErr w:type="spellEnd"/>
-      <w:r>
-        <w:t xml:space="preserve"> = </w:t>
-      </w:r>
-      <w:proofErr w:type="spellStart"/>
-      <w:r>
-        <w:t>spr_enemy_idle</w:t>
-      </w:r>
-      <w:proofErr w:type="spellEnd"/>
-      <w:r>
         <w:t>;</w:t>
       </w:r>
     </w:p>
@@ -1157,7 +3151,7 @@
         <w:pStyle w:val="code"/>
       </w:pPr>
       <w:r>
-        <w:t xml:space="preserve">            </w:t>
+        <w:t xml:space="preserve">                </w:t>
       </w:r>
       <w:proofErr w:type="spellStart"/>
       <w:r>
@@ -1173,7 +3167,7 @@
         <w:pStyle w:val="code"/>
       </w:pPr>
       <w:r>
-        <w:t xml:space="preserve">            </w:t>
+        <w:t xml:space="preserve">                </w:t>
       </w:r>
       <w:proofErr w:type="spellStart"/>
       <w:r>
@@ -1189,6 +3183,14 @@
         <w:pStyle w:val="code"/>
       </w:pPr>
       <w:r>
+        <w:t xml:space="preserve">            }</w:t>
+      </w:r>
+    </w:p>
+    <w:p>
+      <w:pPr>
+        <w:pStyle w:val="code"/>
+      </w:pPr>
+      <w:r>
         <w:t xml:space="preserve">        }</w:t>
       </w:r>
     </w:p>
@@ -1197,443 +3199,6 @@
         <w:pStyle w:val="code"/>
       </w:pPr>
       <w:r>
-        <w:t xml:space="preserve">        </w:t>
-      </w:r>
-    </w:p>
-    <w:p>
-      <w:pPr>
-        <w:pStyle w:val="code"/>
-      </w:pPr>
-      <w:r>
-        <w:t xml:space="preserve">        if (</w:t>
-      </w:r>
-      <w:proofErr w:type="gramStart"/>
-      <w:r>
-        <w:t>abs(</w:t>
-      </w:r>
-      <w:proofErr w:type="gramEnd"/>
-      <w:r>
-        <w:t xml:space="preserve">x - </w:t>
-      </w:r>
-      <w:proofErr w:type="spellStart"/>
-      <w:r>
-        <w:t>home_x</w:t>
-      </w:r>
-      <w:proofErr w:type="spellEnd"/>
-      <w:r>
-        <w:t>) &gt; 2) {</w:t>
-      </w:r>
-    </w:p>
-    <w:p>
-      <w:pPr>
-        <w:pStyle w:val="code"/>
-      </w:pPr>
-      <w:r>
-        <w:t xml:space="preserve">            x = </w:t>
-      </w:r>
-      <w:proofErr w:type="gramStart"/>
-      <w:r>
-        <w:t>lerp(</w:t>
-      </w:r>
-      <w:proofErr w:type="gramEnd"/>
-      <w:r>
-        <w:t xml:space="preserve">x, </w:t>
-      </w:r>
-      <w:proofErr w:type="spellStart"/>
-      <w:r>
-        <w:t>home_x</w:t>
-      </w:r>
-      <w:proofErr w:type="spellEnd"/>
-      <w:r>
-        <w:t>, 0.1);</w:t>
-      </w:r>
-    </w:p>
-    <w:p>
-      <w:pPr>
-        <w:pStyle w:val="code"/>
-      </w:pPr>
-      <w:r>
-        <w:t xml:space="preserve">        }</w:t>
-      </w:r>
-    </w:p>
-    <w:p>
-      <w:pPr>
-        <w:pStyle w:val="code"/>
-      </w:pPr>
-      <w:r>
-        <w:t xml:space="preserve">        </w:t>
-      </w:r>
-    </w:p>
-    <w:p>
-      <w:pPr>
-        <w:pStyle w:val="code"/>
-      </w:pPr>
-      <w:r>
-        <w:t xml:space="preserve">        if (</w:t>
-      </w:r>
-      <w:proofErr w:type="spellStart"/>
-      <w:r>
-        <w:t>attack_cooldown</w:t>
-      </w:r>
-      <w:proofErr w:type="spellEnd"/>
-      <w:r>
-        <w:t xml:space="preserve"> &lt;= 0 &amp;</w:t>
-      </w:r>
-      <w:proofErr w:type="gramStart"/>
-      <w:r>
-        <w:t>&amp; !</w:t>
-      </w:r>
-      <w:proofErr w:type="spellStart"/>
-      <w:r>
-        <w:t>is</w:t>
-      </w:r>
-      <w:proofErr w:type="gramEnd"/>
-      <w:r>
-        <w:t>_dead</w:t>
-      </w:r>
-      <w:proofErr w:type="spellEnd"/>
-      <w:r>
-        <w:t>) {</w:t>
-      </w:r>
-    </w:p>
-    <w:p>
-      <w:pPr>
-        <w:pStyle w:val="code"/>
-      </w:pPr>
-      <w:r>
-        <w:t xml:space="preserve">            var </w:t>
-      </w:r>
-      <w:proofErr w:type="spellStart"/>
-      <w:r>
-        <w:t>hero_ready</w:t>
-      </w:r>
-      <w:proofErr w:type="spellEnd"/>
-      <w:r>
-        <w:t xml:space="preserve"> = false;</w:t>
-      </w:r>
-    </w:p>
-    <w:p>
-      <w:pPr>
-        <w:pStyle w:val="code"/>
-      </w:pPr>
-      <w:r>
-        <w:t xml:space="preserve">            if (</w:t>
-      </w:r>
-      <w:proofErr w:type="spellStart"/>
-      <w:r>
-        <w:t>instance_exists</w:t>
-      </w:r>
-      <w:proofErr w:type="spellEnd"/>
-      <w:r>
-        <w:t>(</w:t>
-      </w:r>
-      <w:proofErr w:type="spellStart"/>
-      <w:r>
-        <w:t>obj_hero_fight</w:t>
-      </w:r>
-      <w:proofErr w:type="spellEnd"/>
-      <w:r>
-        <w:t>)) {</w:t>
-      </w:r>
-    </w:p>
-    <w:p>
-      <w:pPr>
-        <w:pStyle w:val="code"/>
-      </w:pPr>
-      <w:r>
-        <w:t xml:space="preserve">                if (</w:t>
-      </w:r>
-      <w:proofErr w:type="spellStart"/>
-      <w:r>
-        <w:t>obj_hero_</w:t>
-      </w:r>
-      <w:proofErr w:type="gramStart"/>
-      <w:r>
-        <w:t>fight.current</w:t>
-      </w:r>
-      <w:proofErr w:type="gramEnd"/>
-      <w:r>
-        <w:t>_state</w:t>
-      </w:r>
-      <w:proofErr w:type="spellEnd"/>
-      <w:r>
-        <w:t xml:space="preserve"> == HERO_STATE.IDLE) {</w:t>
-      </w:r>
-    </w:p>
-    <w:p>
-      <w:pPr>
-        <w:pStyle w:val="code"/>
-      </w:pPr>
-      <w:r>
-        <w:t xml:space="preserve">                    </w:t>
-      </w:r>
-      <w:proofErr w:type="spellStart"/>
-      <w:r>
-        <w:t>hero_ready</w:t>
-      </w:r>
-      <w:proofErr w:type="spellEnd"/>
-      <w:r>
-        <w:t xml:space="preserve"> = true;</w:t>
-      </w:r>
-    </w:p>
-    <w:p>
-      <w:pPr>
-        <w:pStyle w:val="code"/>
-      </w:pPr>
-      <w:r>
-        <w:t xml:space="preserve">                }</w:t>
-      </w:r>
-    </w:p>
-    <w:p>
-      <w:pPr>
-        <w:pStyle w:val="code"/>
-      </w:pPr>
-      <w:r>
-        <w:t xml:space="preserve">            }</w:t>
-      </w:r>
-    </w:p>
-    <w:p>
-      <w:pPr>
-        <w:pStyle w:val="code"/>
-      </w:pPr>
-      <w:r>
-        <w:t xml:space="preserve">            </w:t>
-      </w:r>
-    </w:p>
-    <w:p>
-      <w:pPr>
-        <w:pStyle w:val="code"/>
-      </w:pPr>
-      <w:r>
-        <w:t xml:space="preserve">            if (</w:t>
-      </w:r>
-      <w:proofErr w:type="spellStart"/>
-      <w:r>
-        <w:t>hero_ready</w:t>
-      </w:r>
-      <w:proofErr w:type="spellEnd"/>
-      <w:r>
-        <w:t>) {</w:t>
-      </w:r>
-    </w:p>
-    <w:p>
-      <w:pPr>
-        <w:pStyle w:val="code"/>
-      </w:pPr>
-      <w:r>
-        <w:t xml:space="preserve">                if (</w:t>
-      </w:r>
-      <w:proofErr w:type="gramStart"/>
-      <w:r>
-        <w:t>random(</w:t>
-      </w:r>
-      <w:proofErr w:type="gramEnd"/>
-      <w:r>
-        <w:t>100) &lt; 3) {</w:t>
-      </w:r>
-    </w:p>
-    <w:p>
-      <w:pPr>
-        <w:pStyle w:val="code"/>
-      </w:pPr>
-      <w:r>
-        <w:t xml:space="preserve">                    if (</w:t>
-      </w:r>
-      <w:proofErr w:type="spellStart"/>
-      <w:r>
-        <w:t>instance_exists</w:t>
-      </w:r>
-      <w:proofErr w:type="spellEnd"/>
-      <w:r>
-        <w:t>(</w:t>
-      </w:r>
-      <w:proofErr w:type="spellStart"/>
-      <w:r>
-        <w:t>obj_hero_fight</w:t>
-      </w:r>
-      <w:proofErr w:type="spellEnd"/>
-      <w:r>
-        <w:t>)) {</w:t>
-      </w:r>
-    </w:p>
-    <w:p>
-      <w:pPr>
-        <w:pStyle w:val="code"/>
-      </w:pPr>
-      <w:r>
-        <w:t xml:space="preserve">                        var </w:t>
-      </w:r>
-      <w:proofErr w:type="spellStart"/>
-      <w:r>
-        <w:t>hero_x</w:t>
-      </w:r>
-      <w:proofErr w:type="spellEnd"/>
-      <w:r>
-        <w:t xml:space="preserve"> = </w:t>
-      </w:r>
-      <w:proofErr w:type="spellStart"/>
-      <w:r>
-        <w:t>obj_hero_fight.x</w:t>
-      </w:r>
-      <w:proofErr w:type="spellEnd"/>
-      <w:r>
-        <w:t>;</w:t>
-      </w:r>
-    </w:p>
-    <w:p>
-      <w:pPr>
-        <w:pStyle w:val="code"/>
-      </w:pPr>
-      <w:r>
-        <w:t xml:space="preserve">                        var </w:t>
-      </w:r>
-      <w:proofErr w:type="spellStart"/>
-      <w:r>
-        <w:t>hero_y</w:t>
-      </w:r>
-      <w:proofErr w:type="spellEnd"/>
-      <w:r>
-        <w:t xml:space="preserve"> = </w:t>
-      </w:r>
-      <w:proofErr w:type="spellStart"/>
-      <w:r>
-        <w:t>obj_hero_</w:t>
-      </w:r>
-      <w:proofErr w:type="gramStart"/>
-      <w:r>
-        <w:t>fight.y</w:t>
-      </w:r>
-      <w:proofErr w:type="spellEnd"/>
-      <w:proofErr w:type="gramEnd"/>
-      <w:r>
-        <w:t>;</w:t>
-      </w:r>
-    </w:p>
-    <w:p>
-      <w:pPr>
-        <w:pStyle w:val="code"/>
-      </w:pPr>
-      <w:r>
-        <w:t xml:space="preserve">                        </w:t>
-      </w:r>
-      <w:proofErr w:type="spellStart"/>
-      <w:r>
-        <w:t>lunge_target_x</w:t>
-      </w:r>
-      <w:proofErr w:type="spellEnd"/>
-      <w:r>
-        <w:t xml:space="preserve"> = </w:t>
-      </w:r>
-      <w:proofErr w:type="spellStart"/>
-      <w:r>
-        <w:t>hero_x</w:t>
-      </w:r>
-      <w:proofErr w:type="spellEnd"/>
-      <w:r>
-        <w:t xml:space="preserve"> + </w:t>
-      </w:r>
-      <w:proofErr w:type="spellStart"/>
-      <w:r>
-        <w:t>lunge_stop_distance</w:t>
-      </w:r>
-      <w:proofErr w:type="spellEnd"/>
-      <w:r>
-        <w:t>;</w:t>
-      </w:r>
-    </w:p>
-    <w:p>
-      <w:pPr>
-        <w:pStyle w:val="code"/>
-      </w:pPr>
-      <w:r>
-        <w:t xml:space="preserve">                        </w:t>
-      </w:r>
-      <w:proofErr w:type="spellStart"/>
-      <w:r>
-        <w:t>lunge_target_y</w:t>
-      </w:r>
-      <w:proofErr w:type="spellEnd"/>
-      <w:r>
-        <w:t xml:space="preserve"> = </w:t>
-      </w:r>
-      <w:proofErr w:type="spellStart"/>
-      <w:r>
-        <w:t>hero_y</w:t>
-      </w:r>
-      <w:proofErr w:type="spellEnd"/>
-      <w:r>
-        <w:t>;</w:t>
-      </w:r>
-    </w:p>
-    <w:p>
-      <w:pPr>
-        <w:pStyle w:val="code"/>
-      </w:pPr>
-      <w:r>
-        <w:t xml:space="preserve">                    }</w:t>
-      </w:r>
-    </w:p>
-    <w:p>
-      <w:pPr>
-        <w:pStyle w:val="code"/>
-      </w:pPr>
-      <w:r>
-        <w:t xml:space="preserve">                    </w:t>
-      </w:r>
-      <w:proofErr w:type="spellStart"/>
-      <w:r>
-        <w:t>current_state</w:t>
-      </w:r>
-      <w:proofErr w:type="spellEnd"/>
-      <w:r>
-        <w:t xml:space="preserve"> = ENEMY_STATE.LUNGING;</w:t>
-      </w:r>
-    </w:p>
-    <w:p>
-      <w:pPr>
-        <w:pStyle w:val="code"/>
-      </w:pPr>
-      <w:r>
-        <w:t xml:space="preserve">                    </w:t>
-      </w:r>
-      <w:proofErr w:type="spellStart"/>
-      <w:r>
-        <w:t>attack_has_dealt_damage</w:t>
-      </w:r>
-      <w:proofErr w:type="spellEnd"/>
-      <w:r>
-        <w:t xml:space="preserve"> = false;</w:t>
-      </w:r>
-    </w:p>
-    <w:p>
-      <w:pPr>
-        <w:pStyle w:val="code"/>
-      </w:pPr>
-      <w:r>
-        <w:t xml:space="preserve">                }</w:t>
-      </w:r>
-    </w:p>
-    <w:p>
-      <w:pPr>
-        <w:pStyle w:val="code"/>
-      </w:pPr>
-      <w:r>
-        <w:t xml:space="preserve">            }</w:t>
-      </w:r>
-    </w:p>
-    <w:p>
-      <w:pPr>
-        <w:pStyle w:val="code"/>
-      </w:pPr>
-      <w:r>
-        <w:t xml:space="preserve">        }</w:t>
-      </w:r>
-    </w:p>
-    <w:p>
-      <w:pPr>
-        <w:pStyle w:val="code"/>
-      </w:pPr>
-      <w:r>
         <w:t xml:space="preserve">        break;</w:t>
       </w:r>
     </w:p>
@@ -1642,6 +3207,7 @@
         <w:pStyle w:val="code"/>
       </w:pPr>
       <w:r>
+        <w:lastRenderedPageBreak/>
         <w:t xml:space="preserve">    </w:t>
       </w:r>
     </w:p>
@@ -1650,1569 +3216,6 @@
         <w:pStyle w:val="code"/>
       </w:pPr>
       <w:r>
-        <w:lastRenderedPageBreak/>
-        <w:t xml:space="preserve">    case ENEMY_STATE.LUNGING:</w:t>
-      </w:r>
-    </w:p>
-    <w:p>
-      <w:pPr>
-        <w:pStyle w:val="code"/>
-      </w:pPr>
-      <w:r>
-        <w:t xml:space="preserve">        var </w:t>
-      </w:r>
-      <w:proofErr w:type="spellStart"/>
-      <w:r>
-        <w:t>dist_to_target</w:t>
-      </w:r>
-      <w:proofErr w:type="spellEnd"/>
-      <w:r>
-        <w:t xml:space="preserve"> = </w:t>
-      </w:r>
-      <w:proofErr w:type="spellStart"/>
-      <w:r>
-        <w:t>point_</w:t>
-      </w:r>
-      <w:proofErr w:type="gramStart"/>
-      <w:r>
-        <w:t>distance</w:t>
-      </w:r>
-      <w:proofErr w:type="spellEnd"/>
-      <w:r>
-        <w:t>(</w:t>
-      </w:r>
-      <w:proofErr w:type="gramEnd"/>
-      <w:r>
-        <w:t xml:space="preserve">x, y, </w:t>
-      </w:r>
-      <w:proofErr w:type="spellStart"/>
-      <w:r>
-        <w:t>lunge_target_x</w:t>
-      </w:r>
-      <w:proofErr w:type="spellEnd"/>
-      <w:r>
-        <w:t xml:space="preserve">, </w:t>
-      </w:r>
-      <w:proofErr w:type="spellStart"/>
-      <w:r>
-        <w:t>lunge_target_y</w:t>
-      </w:r>
-      <w:proofErr w:type="spellEnd"/>
-      <w:r>
-        <w:t>);</w:t>
-      </w:r>
-    </w:p>
-    <w:p>
-      <w:pPr>
-        <w:pStyle w:val="code"/>
-      </w:pPr>
-      <w:r>
-        <w:t xml:space="preserve">        </w:t>
-      </w:r>
-    </w:p>
-    <w:p>
-      <w:pPr>
-        <w:pStyle w:val="code"/>
-      </w:pPr>
-      <w:r>
-        <w:t xml:space="preserve">        if (</w:t>
-      </w:r>
-      <w:proofErr w:type="spellStart"/>
-      <w:r>
-        <w:t>dist_to_target</w:t>
-      </w:r>
-      <w:proofErr w:type="spellEnd"/>
-      <w:r>
-        <w:t xml:space="preserve"> &gt; </w:t>
-      </w:r>
-      <w:proofErr w:type="spellStart"/>
-      <w:r>
-        <w:t>lunge_speed</w:t>
-      </w:r>
-      <w:proofErr w:type="spellEnd"/>
-      <w:r>
-        <w:t>) {</w:t>
-      </w:r>
-    </w:p>
-    <w:p>
-      <w:pPr>
-        <w:pStyle w:val="code"/>
-      </w:pPr>
-      <w:r>
-        <w:t xml:space="preserve">            var </w:t>
-      </w:r>
-      <w:proofErr w:type="spellStart"/>
-      <w:r>
-        <w:t>move_dir</w:t>
-      </w:r>
-      <w:proofErr w:type="spellEnd"/>
-      <w:r>
-        <w:t xml:space="preserve"> = </w:t>
-      </w:r>
-      <w:proofErr w:type="spellStart"/>
-      <w:r>
-        <w:t>point_</w:t>
-      </w:r>
-      <w:proofErr w:type="gramStart"/>
-      <w:r>
-        <w:t>direction</w:t>
-      </w:r>
-      <w:proofErr w:type="spellEnd"/>
-      <w:r>
-        <w:t>(</w:t>
-      </w:r>
-      <w:proofErr w:type="gramEnd"/>
-      <w:r>
-        <w:t xml:space="preserve">x, y, </w:t>
-      </w:r>
-      <w:proofErr w:type="spellStart"/>
-      <w:r>
-        <w:t>lunge_target_x</w:t>
-      </w:r>
-      <w:proofErr w:type="spellEnd"/>
-      <w:r>
-        <w:t xml:space="preserve">, </w:t>
-      </w:r>
-      <w:proofErr w:type="spellStart"/>
-      <w:r>
-        <w:t>lunge_target_y</w:t>
-      </w:r>
-      <w:proofErr w:type="spellEnd"/>
-      <w:r>
-        <w:t>);</w:t>
-      </w:r>
-    </w:p>
-    <w:p>
-      <w:pPr>
-        <w:pStyle w:val="code"/>
-      </w:pPr>
-      <w:r>
-        <w:t xml:space="preserve">            x += </w:t>
-      </w:r>
-      <w:proofErr w:type="spellStart"/>
-      <w:r>
-        <w:t>lengthdir_</w:t>
-      </w:r>
-      <w:proofErr w:type="gramStart"/>
-      <w:r>
-        <w:t>x</w:t>
-      </w:r>
-      <w:proofErr w:type="spellEnd"/>
-      <w:r>
-        <w:t>(</w:t>
-      </w:r>
-      <w:proofErr w:type="spellStart"/>
-      <w:proofErr w:type="gramEnd"/>
-      <w:r>
-        <w:t>lunge_speed</w:t>
-      </w:r>
-      <w:proofErr w:type="spellEnd"/>
-      <w:r>
-        <w:t xml:space="preserve">, </w:t>
-      </w:r>
-      <w:proofErr w:type="spellStart"/>
-      <w:r>
-        <w:t>move_dir</w:t>
-      </w:r>
-      <w:proofErr w:type="spellEnd"/>
-      <w:r>
-        <w:t>);</w:t>
-      </w:r>
-    </w:p>
-    <w:p>
-      <w:pPr>
-        <w:pStyle w:val="code"/>
-      </w:pPr>
-      <w:r>
-        <w:t xml:space="preserve">            y += </w:t>
-      </w:r>
-      <w:proofErr w:type="spellStart"/>
-      <w:r>
-        <w:t>lengthdir_</w:t>
-      </w:r>
-      <w:proofErr w:type="gramStart"/>
-      <w:r>
-        <w:t>y</w:t>
-      </w:r>
-      <w:proofErr w:type="spellEnd"/>
-      <w:r>
-        <w:t>(</w:t>
-      </w:r>
-      <w:proofErr w:type="spellStart"/>
-      <w:proofErr w:type="gramEnd"/>
-      <w:r>
-        <w:t>lunge_speed</w:t>
-      </w:r>
-      <w:proofErr w:type="spellEnd"/>
-      <w:r>
-        <w:t xml:space="preserve">, </w:t>
-      </w:r>
-      <w:proofErr w:type="spellStart"/>
-      <w:r>
-        <w:t>move_dir</w:t>
-      </w:r>
-      <w:proofErr w:type="spellEnd"/>
-      <w:r>
-        <w:t>);</w:t>
-      </w:r>
-    </w:p>
-    <w:p>
-      <w:pPr>
-        <w:pStyle w:val="code"/>
-      </w:pPr>
-      <w:r>
-        <w:t xml:space="preserve">        } else {</w:t>
-      </w:r>
-    </w:p>
-    <w:p>
-      <w:pPr>
-        <w:pStyle w:val="code"/>
-      </w:pPr>
-      <w:r>
-        <w:t xml:space="preserve">            x = </w:t>
-      </w:r>
-      <w:proofErr w:type="spellStart"/>
-      <w:r>
-        <w:t>lunge_target_x</w:t>
-      </w:r>
-      <w:proofErr w:type="spellEnd"/>
-      <w:r>
-        <w:t>;</w:t>
-      </w:r>
-    </w:p>
-    <w:p>
-      <w:pPr>
-        <w:pStyle w:val="code"/>
-      </w:pPr>
-      <w:r>
-        <w:t xml:space="preserve">            y = </w:t>
-      </w:r>
-      <w:proofErr w:type="spellStart"/>
-      <w:r>
-        <w:t>lunge_target_y</w:t>
-      </w:r>
-      <w:proofErr w:type="spellEnd"/>
-      <w:r>
-        <w:t>;</w:t>
-      </w:r>
-    </w:p>
-    <w:p>
-      <w:pPr>
-        <w:pStyle w:val="code"/>
-      </w:pPr>
-      <w:r>
-        <w:t xml:space="preserve">            </w:t>
-      </w:r>
-      <w:proofErr w:type="spellStart"/>
-      <w:r>
-        <w:t>current_state</w:t>
-      </w:r>
-      <w:proofErr w:type="spellEnd"/>
-      <w:r>
-        <w:t xml:space="preserve"> = ENEMY_STATE.ATTACK;</w:t>
-      </w:r>
-    </w:p>
-    <w:p>
-      <w:pPr>
-        <w:pStyle w:val="code"/>
-      </w:pPr>
-      <w:r>
-        <w:t xml:space="preserve">            </w:t>
-      </w:r>
-      <w:proofErr w:type="spellStart"/>
-      <w:r>
-        <w:t>sprite_index</w:t>
-      </w:r>
-      <w:proofErr w:type="spellEnd"/>
-      <w:r>
-        <w:t xml:space="preserve"> = </w:t>
-      </w:r>
-      <w:proofErr w:type="spellStart"/>
-      <w:r>
-        <w:t>spr_enemy_attack</w:t>
-      </w:r>
-      <w:proofErr w:type="spellEnd"/>
-      <w:r>
-        <w:t>;</w:t>
-      </w:r>
-    </w:p>
-    <w:p>
-      <w:pPr>
-        <w:pStyle w:val="code"/>
-      </w:pPr>
-      <w:r>
-        <w:t xml:space="preserve">            </w:t>
-      </w:r>
-      <w:proofErr w:type="spellStart"/>
-      <w:r>
-        <w:t>image_index</w:t>
-      </w:r>
-      <w:proofErr w:type="spellEnd"/>
-      <w:r>
-        <w:t xml:space="preserve"> = 0;</w:t>
-      </w:r>
-    </w:p>
-    <w:p>
-      <w:pPr>
-        <w:pStyle w:val="code"/>
-      </w:pPr>
-      <w:r>
-        <w:t xml:space="preserve">            </w:t>
-      </w:r>
-      <w:proofErr w:type="spellStart"/>
-      <w:r>
-        <w:t>image_speed</w:t>
-      </w:r>
-      <w:proofErr w:type="spellEnd"/>
-      <w:r>
-        <w:t xml:space="preserve"> = 0.2;</w:t>
-      </w:r>
-    </w:p>
-    <w:p>
-      <w:pPr>
-        <w:pStyle w:val="code"/>
-      </w:pPr>
-      <w:r>
-        <w:t xml:space="preserve">        }</w:t>
-      </w:r>
-    </w:p>
-    <w:p>
-      <w:pPr>
-        <w:pStyle w:val="code"/>
-      </w:pPr>
-      <w:r>
-        <w:t xml:space="preserve">        break;</w:t>
-      </w:r>
-    </w:p>
-    <w:p>
-      <w:pPr>
-        <w:pStyle w:val="code"/>
-      </w:pPr>
-      <w:r>
-        <w:t xml:space="preserve">    </w:t>
-      </w:r>
-    </w:p>
-    <w:p>
-      <w:pPr>
-        <w:pStyle w:val="code"/>
-      </w:pPr>
-      <w:r>
-        <w:t xml:space="preserve">    case ENEMY_STATE.ATTACK:</w:t>
-      </w:r>
-    </w:p>
-    <w:p>
-      <w:pPr>
-        <w:pStyle w:val="code"/>
-      </w:pPr>
-      <w:r>
-        <w:t xml:space="preserve">        if (</w:t>
-      </w:r>
-      <w:proofErr w:type="spellStart"/>
-      <w:r>
-        <w:t>sprite_</w:t>
-      </w:r>
-      <w:proofErr w:type="gramStart"/>
-      <w:r>
-        <w:t>index</w:t>
-      </w:r>
-      <w:proofErr w:type="spellEnd"/>
-      <w:r>
-        <w:t xml:space="preserve"> !</w:t>
-      </w:r>
-      <w:proofErr w:type="gramEnd"/>
-      <w:r>
-        <w:t xml:space="preserve">= </w:t>
-      </w:r>
-      <w:proofErr w:type="spellStart"/>
-      <w:r>
-        <w:t>spr_enemy_attack</w:t>
-      </w:r>
-      <w:proofErr w:type="spellEnd"/>
-      <w:r>
-        <w:t>) {</w:t>
-      </w:r>
-    </w:p>
-    <w:p>
-      <w:pPr>
-        <w:pStyle w:val="code"/>
-      </w:pPr>
-      <w:r>
-        <w:t xml:space="preserve">            </w:t>
-      </w:r>
-      <w:proofErr w:type="spellStart"/>
-      <w:r>
-        <w:t>sprite_index</w:t>
-      </w:r>
-      <w:proofErr w:type="spellEnd"/>
-      <w:r>
-        <w:t xml:space="preserve"> = </w:t>
-      </w:r>
-      <w:proofErr w:type="spellStart"/>
-      <w:r>
-        <w:t>spr_enemy_attack</w:t>
-      </w:r>
-      <w:proofErr w:type="spellEnd"/>
-      <w:r>
-        <w:t>;</w:t>
-      </w:r>
-    </w:p>
-    <w:p>
-      <w:pPr>
-        <w:pStyle w:val="code"/>
-      </w:pPr>
-      <w:r>
-        <w:t xml:space="preserve">            </w:t>
-      </w:r>
-      <w:proofErr w:type="spellStart"/>
-      <w:r>
-        <w:t>image_index</w:t>
-      </w:r>
-      <w:proofErr w:type="spellEnd"/>
-      <w:r>
-        <w:t xml:space="preserve"> = 0;</w:t>
-      </w:r>
-    </w:p>
-    <w:p>
-      <w:pPr>
-        <w:pStyle w:val="code"/>
-      </w:pPr>
-      <w:r>
-        <w:t xml:space="preserve">            </w:t>
-      </w:r>
-      <w:proofErr w:type="spellStart"/>
-      <w:r>
-        <w:t>image_speed</w:t>
-      </w:r>
-      <w:proofErr w:type="spellEnd"/>
-      <w:r>
-        <w:t xml:space="preserve"> = 0.2;</w:t>
-      </w:r>
-    </w:p>
-    <w:p>
-      <w:pPr>
-        <w:pStyle w:val="code"/>
-      </w:pPr>
-      <w:r>
-        <w:t xml:space="preserve">        }</w:t>
-      </w:r>
-    </w:p>
-    <w:p>
-      <w:pPr>
-        <w:pStyle w:val="code"/>
-      </w:pPr>
-      <w:r>
-        <w:t xml:space="preserve">        </w:t>
-      </w:r>
-    </w:p>
-    <w:p>
-      <w:pPr>
-        <w:pStyle w:val="code"/>
-      </w:pPr>
-      <w:r>
-        <w:t xml:space="preserve">        if (floor(</w:t>
-      </w:r>
-      <w:proofErr w:type="spellStart"/>
-      <w:r>
-        <w:t>image_index</w:t>
-      </w:r>
-      <w:proofErr w:type="spellEnd"/>
-      <w:r>
-        <w:t>) &gt;= 2 &amp;</w:t>
-      </w:r>
-      <w:proofErr w:type="gramStart"/>
-      <w:r>
-        <w:t>&amp; !</w:t>
-      </w:r>
-      <w:proofErr w:type="spellStart"/>
-      <w:r>
-        <w:t>attack</w:t>
-      </w:r>
-      <w:proofErr w:type="gramEnd"/>
-      <w:r>
-        <w:t>_has_dealt_damage</w:t>
-      </w:r>
-      <w:proofErr w:type="spellEnd"/>
-      <w:r>
-        <w:t>) {</w:t>
-      </w:r>
-    </w:p>
-    <w:p>
-      <w:pPr>
-        <w:pStyle w:val="code"/>
-      </w:pPr>
-      <w:r>
-        <w:t xml:space="preserve">            </w:t>
-      </w:r>
-      <w:proofErr w:type="spellStart"/>
-      <w:r>
-        <w:t>attack_has_dealt_damage</w:t>
-      </w:r>
-      <w:proofErr w:type="spellEnd"/>
-      <w:r>
-        <w:t xml:space="preserve"> = true;</w:t>
-      </w:r>
-    </w:p>
-    <w:p>
-      <w:pPr>
-        <w:pStyle w:val="code"/>
-      </w:pPr>
-      <w:r>
-        <w:t xml:space="preserve">            </w:t>
-      </w:r>
-    </w:p>
-    <w:p>
-      <w:pPr>
-        <w:pStyle w:val="code"/>
-      </w:pPr>
-      <w:r>
-        <w:t xml:space="preserve">            if (</w:t>
-      </w:r>
-      <w:proofErr w:type="spellStart"/>
-      <w:r>
-        <w:t>instance_exists</w:t>
-      </w:r>
-      <w:proofErr w:type="spellEnd"/>
-      <w:r>
-        <w:t>(</w:t>
-      </w:r>
-      <w:proofErr w:type="spellStart"/>
-      <w:r>
-        <w:t>obj_hero_fight</w:t>
-      </w:r>
-      <w:proofErr w:type="spellEnd"/>
-      <w:r>
-        <w:t>)) {</w:t>
-      </w:r>
-    </w:p>
-    <w:p>
-      <w:pPr>
-        <w:pStyle w:val="code"/>
-      </w:pPr>
-      <w:r>
-        <w:t xml:space="preserve">                with (</w:t>
-      </w:r>
-      <w:proofErr w:type="spellStart"/>
-      <w:r>
-        <w:t>obj_hero_fight</w:t>
-      </w:r>
-      <w:proofErr w:type="spellEnd"/>
-      <w:r>
-        <w:t>) {</w:t>
-      </w:r>
-    </w:p>
-    <w:p>
-      <w:pPr>
-        <w:pStyle w:val="code"/>
-      </w:pPr>
-      <w:r>
-        <w:t xml:space="preserve">                    </w:t>
-      </w:r>
-      <w:proofErr w:type="spellStart"/>
-      <w:r>
-        <w:t>scr_take_damage</w:t>
-      </w:r>
-      <w:proofErr w:type="spellEnd"/>
-      <w:r>
-        <w:t>(</w:t>
-      </w:r>
-      <w:proofErr w:type="spellStart"/>
-      <w:proofErr w:type="gramStart"/>
-      <w:r>
-        <w:t>other.attack</w:t>
-      </w:r>
-      <w:proofErr w:type="gramEnd"/>
-      <w:r>
-        <w:t>_damage</w:t>
-      </w:r>
-      <w:proofErr w:type="spellEnd"/>
-      <w:r>
-        <w:t>);</w:t>
-      </w:r>
-    </w:p>
-    <w:p>
-      <w:pPr>
-        <w:pStyle w:val="code"/>
-      </w:pPr>
-      <w:r>
-        <w:t xml:space="preserve">                    </w:t>
-      </w:r>
-      <w:proofErr w:type="spellStart"/>
-      <w:r>
-        <w:t>knockback_x</w:t>
-      </w:r>
-      <w:proofErr w:type="spellEnd"/>
-      <w:r>
-        <w:t xml:space="preserve"> = -15;</w:t>
-      </w:r>
-    </w:p>
-    <w:p>
-      <w:pPr>
-        <w:pStyle w:val="code"/>
-      </w:pPr>
-      <w:r>
-        <w:t xml:space="preserve">                }</w:t>
-      </w:r>
-    </w:p>
-    <w:p>
-      <w:pPr>
-        <w:pStyle w:val="code"/>
-      </w:pPr>
-      <w:r>
-        <w:t xml:space="preserve">                </w:t>
-      </w:r>
-    </w:p>
-    <w:p>
-      <w:pPr>
-        <w:pStyle w:val="code"/>
-      </w:pPr>
-      <w:r>
-        <w:t xml:space="preserve">                var </w:t>
-      </w:r>
-      <w:proofErr w:type="spellStart"/>
-      <w:r>
-        <w:t>fx_x</w:t>
-      </w:r>
-      <w:proofErr w:type="spellEnd"/>
-      <w:r>
-        <w:t xml:space="preserve"> = </w:t>
-      </w:r>
-      <w:proofErr w:type="spellStart"/>
-      <w:r>
-        <w:t>obj_hero_fight.x</w:t>
-      </w:r>
-      <w:proofErr w:type="spellEnd"/>
-      <w:r>
-        <w:t xml:space="preserve"> + 40;</w:t>
-      </w:r>
-    </w:p>
-    <w:p>
-      <w:pPr>
-        <w:pStyle w:val="code"/>
-      </w:pPr>
-      <w:r>
-        <w:t xml:space="preserve">                var </w:t>
-      </w:r>
-      <w:proofErr w:type="spellStart"/>
-      <w:r>
-        <w:t>fx_y</w:t>
-      </w:r>
-      <w:proofErr w:type="spellEnd"/>
-      <w:r>
-        <w:t xml:space="preserve"> = </w:t>
-      </w:r>
-      <w:proofErr w:type="spellStart"/>
-      <w:r>
-        <w:t>obj_hero_</w:t>
-      </w:r>
-      <w:proofErr w:type="gramStart"/>
-      <w:r>
-        <w:t>fight.y</w:t>
-      </w:r>
-      <w:proofErr w:type="spellEnd"/>
-      <w:proofErr w:type="gramEnd"/>
-      <w:r>
-        <w:t>;</w:t>
-      </w:r>
-    </w:p>
-    <w:p>
-      <w:pPr>
-        <w:pStyle w:val="code"/>
-      </w:pPr>
-      <w:r>
-        <w:t xml:space="preserve">                </w:t>
-      </w:r>
-    </w:p>
-    <w:p>
-      <w:pPr>
-        <w:pStyle w:val="code"/>
-      </w:pPr>
-      <w:r>
-        <w:t xml:space="preserve">                if (</w:t>
-      </w:r>
-      <w:proofErr w:type="spellStart"/>
-      <w:r>
-        <w:t>object_exists</w:t>
-      </w:r>
-      <w:proofErr w:type="spellEnd"/>
-      <w:r>
-        <w:t>(</w:t>
-      </w:r>
-      <w:proofErr w:type="spellStart"/>
-      <w:r>
-        <w:t>obj_hit_effect</w:t>
-      </w:r>
-      <w:proofErr w:type="spellEnd"/>
-      <w:r>
-        <w:t>)) {</w:t>
-      </w:r>
-    </w:p>
-    <w:p>
-      <w:pPr>
-        <w:pStyle w:val="code"/>
-      </w:pPr>
-      <w:r>
-        <w:t xml:space="preserve">                    var </w:t>
-      </w:r>
-      <w:proofErr w:type="spellStart"/>
-      <w:r>
-        <w:t>fx</w:t>
-      </w:r>
-      <w:proofErr w:type="spellEnd"/>
-      <w:r>
-        <w:t xml:space="preserve"> = </w:t>
-      </w:r>
-      <w:proofErr w:type="spellStart"/>
-      <w:r>
-        <w:t>instance_create_</w:t>
-      </w:r>
-      <w:proofErr w:type="gramStart"/>
-      <w:r>
-        <w:t>depth</w:t>
-      </w:r>
-      <w:proofErr w:type="spellEnd"/>
-      <w:r>
-        <w:t>(</w:t>
-      </w:r>
-      <w:proofErr w:type="spellStart"/>
-      <w:proofErr w:type="gramEnd"/>
-      <w:r>
-        <w:t>fx_x</w:t>
-      </w:r>
-      <w:proofErr w:type="spellEnd"/>
-      <w:r>
-        <w:t xml:space="preserve">, </w:t>
-      </w:r>
-      <w:proofErr w:type="spellStart"/>
-      <w:r>
-        <w:t>fx_y</w:t>
-      </w:r>
-      <w:proofErr w:type="spellEnd"/>
-      <w:r>
-        <w:t xml:space="preserve">, -200, </w:t>
-      </w:r>
-      <w:proofErr w:type="spellStart"/>
-      <w:r>
-        <w:t>obj_hit_effect</w:t>
-      </w:r>
-      <w:proofErr w:type="spellEnd"/>
-      <w:r>
-        <w:t>);</w:t>
-      </w:r>
-    </w:p>
-    <w:p>
-      <w:pPr>
-        <w:pStyle w:val="code"/>
-      </w:pPr>
-      <w:r>
-        <w:t xml:space="preserve">                    </w:t>
-      </w:r>
-      <w:proofErr w:type="spellStart"/>
-      <w:proofErr w:type="gramStart"/>
-      <w:r>
-        <w:t>fx.image</w:t>
-      </w:r>
-      <w:proofErr w:type="gramEnd"/>
-      <w:r>
-        <w:t>_xscale</w:t>
-      </w:r>
-      <w:proofErr w:type="spellEnd"/>
-      <w:r>
-        <w:t xml:space="preserve"> = -1;</w:t>
-      </w:r>
-    </w:p>
-    <w:p>
-      <w:pPr>
-        <w:pStyle w:val="code"/>
-      </w:pPr>
-      <w:r>
-        <w:t xml:space="preserve">                }</w:t>
-      </w:r>
-    </w:p>
-    <w:p>
-      <w:pPr>
-        <w:pStyle w:val="code"/>
-      </w:pPr>
-      <w:r>
-        <w:t xml:space="preserve">            }</w:t>
-      </w:r>
-    </w:p>
-    <w:p>
-      <w:pPr>
-        <w:pStyle w:val="code"/>
-      </w:pPr>
-      <w:r>
-        <w:t xml:space="preserve">        }</w:t>
-      </w:r>
-    </w:p>
-    <w:p>
-      <w:pPr>
-        <w:pStyle w:val="code"/>
-      </w:pPr>
-      <w:r>
-        <w:t xml:space="preserve">        </w:t>
-      </w:r>
-    </w:p>
-    <w:p>
-      <w:pPr>
-        <w:pStyle w:val="code"/>
-      </w:pPr>
-      <w:r>
-        <w:lastRenderedPageBreak/>
-        <w:t xml:space="preserve">        if (</w:t>
-      </w:r>
-      <w:proofErr w:type="spellStart"/>
-      <w:r>
-        <w:t>animation_complete</w:t>
-      </w:r>
-      <w:proofErr w:type="spellEnd"/>
-      <w:r>
-        <w:t>) {</w:t>
-      </w:r>
-    </w:p>
-    <w:p>
-      <w:pPr>
-        <w:pStyle w:val="code"/>
-      </w:pPr>
-      <w:r>
-        <w:t xml:space="preserve">            </w:t>
-      </w:r>
-      <w:proofErr w:type="spellStart"/>
-      <w:r>
-        <w:t>current_state</w:t>
-      </w:r>
-      <w:proofErr w:type="spellEnd"/>
-      <w:r>
-        <w:t xml:space="preserve"> = ENEMY_STATE.RETURNING;</w:t>
-      </w:r>
-    </w:p>
-    <w:p>
-      <w:pPr>
-        <w:pStyle w:val="code"/>
-      </w:pPr>
-      <w:r>
-        <w:t xml:space="preserve">        }</w:t>
-      </w:r>
-    </w:p>
-    <w:p>
-      <w:pPr>
-        <w:pStyle w:val="code"/>
-      </w:pPr>
-      <w:r>
-        <w:t xml:space="preserve">        break;</w:t>
-      </w:r>
-    </w:p>
-    <w:p>
-      <w:pPr>
-        <w:pStyle w:val="code"/>
-      </w:pPr>
-      <w:r>
-        <w:t xml:space="preserve">    </w:t>
-      </w:r>
-    </w:p>
-    <w:p>
-      <w:pPr>
-        <w:pStyle w:val="code"/>
-      </w:pPr>
-      <w:r>
-        <w:t xml:space="preserve">    case ENEMY_STATE.RETURNING:</w:t>
-      </w:r>
-    </w:p>
-    <w:p>
-      <w:pPr>
-        <w:pStyle w:val="code"/>
-      </w:pPr>
-      <w:r>
-        <w:t xml:space="preserve">        var </w:t>
-      </w:r>
-      <w:proofErr w:type="spellStart"/>
-      <w:r>
-        <w:t>dist_to_home</w:t>
-      </w:r>
-      <w:proofErr w:type="spellEnd"/>
-      <w:r>
-        <w:t xml:space="preserve"> = </w:t>
-      </w:r>
-      <w:proofErr w:type="spellStart"/>
-      <w:r>
-        <w:t>point_</w:t>
-      </w:r>
-      <w:proofErr w:type="gramStart"/>
-      <w:r>
-        <w:t>distance</w:t>
-      </w:r>
-      <w:proofErr w:type="spellEnd"/>
-      <w:r>
-        <w:t>(</w:t>
-      </w:r>
-      <w:proofErr w:type="gramEnd"/>
-      <w:r>
-        <w:t xml:space="preserve">x, y, </w:t>
-      </w:r>
-      <w:proofErr w:type="spellStart"/>
-      <w:r>
-        <w:t>home_x</w:t>
-      </w:r>
-      <w:proofErr w:type="spellEnd"/>
-      <w:r>
-        <w:t xml:space="preserve">, </w:t>
-      </w:r>
-      <w:proofErr w:type="spellStart"/>
-      <w:r>
-        <w:t>home_y</w:t>
-      </w:r>
-      <w:proofErr w:type="spellEnd"/>
-      <w:r>
-        <w:t>);</w:t>
-      </w:r>
-    </w:p>
-    <w:p>
-      <w:pPr>
-        <w:pStyle w:val="code"/>
-      </w:pPr>
-      <w:r>
-        <w:t xml:space="preserve">        </w:t>
-      </w:r>
-    </w:p>
-    <w:p>
-      <w:pPr>
-        <w:pStyle w:val="code"/>
-      </w:pPr>
-      <w:r>
-        <w:t xml:space="preserve">        if (</w:t>
-      </w:r>
-      <w:proofErr w:type="spellStart"/>
-      <w:r>
-        <w:t>dist_to_home</w:t>
-      </w:r>
-      <w:proofErr w:type="spellEnd"/>
-      <w:r>
-        <w:t xml:space="preserve"> &gt; </w:t>
-      </w:r>
-      <w:proofErr w:type="spellStart"/>
-      <w:r>
-        <w:t>return_speed</w:t>
-      </w:r>
-      <w:proofErr w:type="spellEnd"/>
-      <w:r>
-        <w:t>) {</w:t>
-      </w:r>
-    </w:p>
-    <w:p>
-      <w:pPr>
-        <w:pStyle w:val="code"/>
-      </w:pPr>
-      <w:r>
-        <w:t xml:space="preserve">            var </w:t>
-      </w:r>
-      <w:proofErr w:type="spellStart"/>
-      <w:r>
-        <w:t>move_dir</w:t>
-      </w:r>
-      <w:proofErr w:type="spellEnd"/>
-      <w:r>
-        <w:t xml:space="preserve"> = </w:t>
-      </w:r>
-      <w:proofErr w:type="spellStart"/>
-      <w:r>
-        <w:t>point_</w:t>
-      </w:r>
-      <w:proofErr w:type="gramStart"/>
-      <w:r>
-        <w:t>direction</w:t>
-      </w:r>
-      <w:proofErr w:type="spellEnd"/>
-      <w:r>
-        <w:t>(</w:t>
-      </w:r>
-      <w:proofErr w:type="gramEnd"/>
-      <w:r>
-        <w:t xml:space="preserve">x, y, </w:t>
-      </w:r>
-      <w:proofErr w:type="spellStart"/>
-      <w:r>
-        <w:t>home_x</w:t>
-      </w:r>
-      <w:proofErr w:type="spellEnd"/>
-      <w:r>
-        <w:t xml:space="preserve">, </w:t>
-      </w:r>
-      <w:proofErr w:type="spellStart"/>
-      <w:r>
-        <w:t>home_y</w:t>
-      </w:r>
-      <w:proofErr w:type="spellEnd"/>
-      <w:r>
-        <w:t>);</w:t>
-      </w:r>
-    </w:p>
-    <w:p>
-      <w:pPr>
-        <w:pStyle w:val="code"/>
-      </w:pPr>
-      <w:r>
-        <w:t xml:space="preserve">            x += </w:t>
-      </w:r>
-      <w:proofErr w:type="spellStart"/>
-      <w:r>
-        <w:t>lengthdir_</w:t>
-      </w:r>
-      <w:proofErr w:type="gramStart"/>
-      <w:r>
-        <w:t>x</w:t>
-      </w:r>
-      <w:proofErr w:type="spellEnd"/>
-      <w:r>
-        <w:t>(</w:t>
-      </w:r>
-      <w:proofErr w:type="spellStart"/>
-      <w:proofErr w:type="gramEnd"/>
-      <w:r>
-        <w:t>return_speed</w:t>
-      </w:r>
-      <w:proofErr w:type="spellEnd"/>
-      <w:r>
-        <w:t xml:space="preserve">, </w:t>
-      </w:r>
-      <w:proofErr w:type="spellStart"/>
-      <w:r>
-        <w:t>move_dir</w:t>
-      </w:r>
-      <w:proofErr w:type="spellEnd"/>
-      <w:r>
-        <w:t>);</w:t>
-      </w:r>
-    </w:p>
-    <w:p>
-      <w:pPr>
-        <w:pStyle w:val="code"/>
-      </w:pPr>
-      <w:r>
-        <w:t xml:space="preserve">            y += </w:t>
-      </w:r>
-      <w:proofErr w:type="spellStart"/>
-      <w:r>
-        <w:t>lengthdir_</w:t>
-      </w:r>
-      <w:proofErr w:type="gramStart"/>
-      <w:r>
-        <w:t>y</w:t>
-      </w:r>
-      <w:proofErr w:type="spellEnd"/>
-      <w:r>
-        <w:t>(</w:t>
-      </w:r>
-      <w:proofErr w:type="spellStart"/>
-      <w:proofErr w:type="gramEnd"/>
-      <w:r>
-        <w:t>return_speed</w:t>
-      </w:r>
-      <w:proofErr w:type="spellEnd"/>
-      <w:r>
-        <w:t xml:space="preserve">, </w:t>
-      </w:r>
-      <w:proofErr w:type="spellStart"/>
-      <w:r>
-        <w:t>move_dir</w:t>
-      </w:r>
-      <w:proofErr w:type="spellEnd"/>
-      <w:r>
-        <w:t>);</w:t>
-      </w:r>
-    </w:p>
-    <w:p>
-      <w:pPr>
-        <w:pStyle w:val="code"/>
-      </w:pPr>
-      <w:r>
-        <w:t xml:space="preserve">        } else {</w:t>
-      </w:r>
-    </w:p>
-    <w:p>
-      <w:pPr>
-        <w:pStyle w:val="code"/>
-      </w:pPr>
-      <w:r>
-        <w:t xml:space="preserve">            x = </w:t>
-      </w:r>
-      <w:proofErr w:type="spellStart"/>
-      <w:r>
-        <w:t>home_x</w:t>
-      </w:r>
-      <w:proofErr w:type="spellEnd"/>
-      <w:r>
-        <w:t>;</w:t>
-      </w:r>
-    </w:p>
-    <w:p>
-      <w:pPr>
-        <w:pStyle w:val="code"/>
-      </w:pPr>
-      <w:r>
-        <w:t xml:space="preserve">            y = </w:t>
-      </w:r>
-      <w:proofErr w:type="spellStart"/>
-      <w:r>
-        <w:t>home_y</w:t>
-      </w:r>
-      <w:proofErr w:type="spellEnd"/>
-      <w:r>
-        <w:t>;</w:t>
-      </w:r>
-    </w:p>
-    <w:p>
-      <w:pPr>
-        <w:pStyle w:val="code"/>
-      </w:pPr>
-      <w:r>
-        <w:t xml:space="preserve">            </w:t>
-      </w:r>
-      <w:proofErr w:type="spellStart"/>
-      <w:r>
-        <w:t>current_state</w:t>
-      </w:r>
-      <w:proofErr w:type="spellEnd"/>
-      <w:r>
-        <w:t xml:space="preserve"> = ENEMY_STATE.IDLE;</w:t>
-      </w:r>
-    </w:p>
-    <w:p>
-      <w:pPr>
-        <w:pStyle w:val="code"/>
-      </w:pPr>
-      <w:r>
-        <w:t xml:space="preserve">            </w:t>
-      </w:r>
-      <w:proofErr w:type="spellStart"/>
-      <w:r>
-        <w:t>sprite_index</w:t>
-      </w:r>
-      <w:proofErr w:type="spellEnd"/>
-      <w:r>
-        <w:t xml:space="preserve"> = </w:t>
-      </w:r>
-      <w:proofErr w:type="spellStart"/>
-      <w:r>
-        <w:t>spr_enemy_idle</w:t>
-      </w:r>
-      <w:proofErr w:type="spellEnd"/>
-      <w:r>
-        <w:t>;</w:t>
-      </w:r>
-    </w:p>
-    <w:p>
-      <w:pPr>
-        <w:pStyle w:val="code"/>
-      </w:pPr>
-      <w:r>
-        <w:t xml:space="preserve">            </w:t>
-      </w:r>
-      <w:proofErr w:type="spellStart"/>
-      <w:r>
-        <w:t>image_index</w:t>
-      </w:r>
-      <w:proofErr w:type="spellEnd"/>
-      <w:r>
-        <w:t xml:space="preserve"> = 0;</w:t>
-      </w:r>
-    </w:p>
-    <w:p>
-      <w:pPr>
-        <w:pStyle w:val="code"/>
-      </w:pPr>
-      <w:r>
-        <w:t xml:space="preserve">            </w:t>
-      </w:r>
-      <w:proofErr w:type="spellStart"/>
-      <w:r>
-        <w:t>image_speed</w:t>
-      </w:r>
-      <w:proofErr w:type="spellEnd"/>
-      <w:r>
-        <w:t xml:space="preserve"> = 0;</w:t>
-      </w:r>
-    </w:p>
-    <w:p>
-      <w:pPr>
-        <w:pStyle w:val="code"/>
-      </w:pPr>
-      <w:r>
-        <w:t xml:space="preserve">            </w:t>
-      </w:r>
-      <w:proofErr w:type="spellStart"/>
-      <w:r>
-        <w:t>attack_cooldown</w:t>
-      </w:r>
-      <w:proofErr w:type="spellEnd"/>
-      <w:r>
-        <w:t xml:space="preserve"> = </w:t>
-      </w:r>
-      <w:proofErr w:type="spellStart"/>
-      <w:r>
-        <w:t>attack_cooldown_max</w:t>
-      </w:r>
-      <w:proofErr w:type="spellEnd"/>
-      <w:r>
-        <w:t>;</w:t>
-      </w:r>
-    </w:p>
-    <w:p>
-      <w:pPr>
-        <w:pStyle w:val="code"/>
-      </w:pPr>
-      <w:r>
-        <w:t xml:space="preserve">        }</w:t>
-      </w:r>
-    </w:p>
-    <w:p>
-      <w:pPr>
-        <w:pStyle w:val="code"/>
-      </w:pPr>
-      <w:r>
-        <w:t xml:space="preserve">        break;</w:t>
-      </w:r>
-    </w:p>
-    <w:p>
-      <w:pPr>
-        <w:pStyle w:val="code"/>
-      </w:pPr>
-      <w:r>
-        <w:t xml:space="preserve">    </w:t>
-      </w:r>
-    </w:p>
-    <w:p>
-      <w:pPr>
-        <w:pStyle w:val="code"/>
-      </w:pPr>
-      <w:r>
-        <w:t xml:space="preserve">    case ENEMY_STATE.HIT:</w:t>
-      </w:r>
-    </w:p>
-    <w:p>
-      <w:pPr>
-        <w:pStyle w:val="code"/>
-      </w:pPr>
-      <w:r>
-        <w:t xml:space="preserve">        if (</w:t>
-      </w:r>
-      <w:proofErr w:type="spellStart"/>
-      <w:r>
-        <w:t>sprite_</w:t>
-      </w:r>
-      <w:proofErr w:type="gramStart"/>
-      <w:r>
-        <w:t>index</w:t>
-      </w:r>
-      <w:proofErr w:type="spellEnd"/>
-      <w:r>
-        <w:t xml:space="preserve"> !</w:t>
-      </w:r>
-      <w:proofErr w:type="gramEnd"/>
-      <w:r>
-        <w:t xml:space="preserve">= </w:t>
-      </w:r>
-      <w:proofErr w:type="spellStart"/>
-      <w:r>
-        <w:t>spr_enemy_hit</w:t>
-      </w:r>
-      <w:proofErr w:type="spellEnd"/>
-      <w:r>
-        <w:t>) {</w:t>
-      </w:r>
-    </w:p>
-    <w:p>
-      <w:pPr>
-        <w:pStyle w:val="code"/>
-      </w:pPr>
-      <w:r>
-        <w:t xml:space="preserve">            </w:t>
-      </w:r>
-      <w:proofErr w:type="spellStart"/>
-      <w:r>
-        <w:t>sprite_index</w:t>
-      </w:r>
-      <w:proofErr w:type="spellEnd"/>
-      <w:r>
-        <w:t xml:space="preserve"> = </w:t>
-      </w:r>
-      <w:proofErr w:type="spellStart"/>
-      <w:r>
-        <w:t>spr_enemy_hit</w:t>
-      </w:r>
-      <w:proofErr w:type="spellEnd"/>
-      <w:r>
-        <w:t>;</w:t>
-      </w:r>
-    </w:p>
-    <w:p>
-      <w:pPr>
-        <w:pStyle w:val="code"/>
-      </w:pPr>
-      <w:r>
-        <w:t xml:space="preserve">            </w:t>
-      </w:r>
-      <w:proofErr w:type="spellStart"/>
-      <w:r>
-        <w:t>image_index</w:t>
-      </w:r>
-      <w:proofErr w:type="spellEnd"/>
-      <w:r>
-        <w:t xml:space="preserve"> = 0;</w:t>
-      </w:r>
-    </w:p>
-    <w:p>
-      <w:pPr>
-        <w:pStyle w:val="code"/>
-      </w:pPr>
-      <w:r>
-        <w:t xml:space="preserve">            </w:t>
-      </w:r>
-      <w:proofErr w:type="spellStart"/>
-      <w:r>
-        <w:t>image_speed</w:t>
-      </w:r>
-      <w:proofErr w:type="spellEnd"/>
-      <w:r>
-        <w:t xml:space="preserve"> = 0.15;</w:t>
-      </w:r>
-    </w:p>
-    <w:p>
-      <w:pPr>
-        <w:pStyle w:val="code"/>
-      </w:pPr>
-      <w:r>
-        <w:t xml:space="preserve">            </w:t>
-      </w:r>
-      <w:proofErr w:type="spellStart"/>
-      <w:r>
-        <w:t>hit_flash_timer</w:t>
-      </w:r>
-      <w:proofErr w:type="spellEnd"/>
-      <w:r>
-        <w:t xml:space="preserve"> = 10;</w:t>
-      </w:r>
-    </w:p>
-    <w:p>
-      <w:pPr>
-        <w:pStyle w:val="code"/>
-      </w:pPr>
-      <w:r>
-        <w:t xml:space="preserve">        }</w:t>
-      </w:r>
-    </w:p>
-    <w:p>
-      <w:pPr>
-        <w:pStyle w:val="code"/>
-      </w:pPr>
-      <w:r>
-        <w:t xml:space="preserve">        </w:t>
-      </w:r>
-    </w:p>
-    <w:p>
-      <w:pPr>
-        <w:pStyle w:val="code"/>
-      </w:pPr>
-      <w:r>
-        <w:t xml:space="preserve">        if (</w:t>
-      </w:r>
-      <w:proofErr w:type="spellStart"/>
-      <w:r>
-        <w:t>animation_complete</w:t>
-      </w:r>
-      <w:proofErr w:type="spellEnd"/>
-      <w:r>
-        <w:t>) {</w:t>
-      </w:r>
-    </w:p>
-    <w:p>
-      <w:pPr>
-        <w:pStyle w:val="code"/>
-      </w:pPr>
-      <w:r>
-        <w:t xml:space="preserve">            if (</w:t>
-      </w:r>
-      <w:proofErr w:type="spellStart"/>
-      <w:r>
-        <w:t>current_hp</w:t>
-      </w:r>
-      <w:proofErr w:type="spellEnd"/>
-      <w:r>
-        <w:t xml:space="preserve"> &lt;= 0) {</w:t>
-      </w:r>
-    </w:p>
-    <w:p>
-      <w:pPr>
-        <w:pStyle w:val="code"/>
-      </w:pPr>
-      <w:r>
-        <w:t xml:space="preserve">                </w:t>
-      </w:r>
-      <w:proofErr w:type="spellStart"/>
-      <w:r>
-        <w:t>current_state</w:t>
-      </w:r>
-      <w:proofErr w:type="spellEnd"/>
-      <w:r>
-        <w:t xml:space="preserve"> = ENEMY_STATE.DEATH;</w:t>
-      </w:r>
-    </w:p>
-    <w:p>
-      <w:pPr>
-        <w:pStyle w:val="code"/>
-      </w:pPr>
-      <w:r>
-        <w:t xml:space="preserve">                </w:t>
-      </w:r>
-      <w:proofErr w:type="spellStart"/>
-      <w:r>
-        <w:t>sprite_index</w:t>
-      </w:r>
-      <w:proofErr w:type="spellEnd"/>
-      <w:r>
-        <w:t xml:space="preserve"> = </w:t>
-      </w:r>
-      <w:proofErr w:type="spellStart"/>
-      <w:r>
-        <w:t>spr_enemy_death</w:t>
-      </w:r>
-      <w:proofErr w:type="spellEnd"/>
-      <w:r>
-        <w:t>;</w:t>
-      </w:r>
-    </w:p>
-    <w:p>
-      <w:pPr>
-        <w:pStyle w:val="code"/>
-      </w:pPr>
-      <w:r>
-        <w:t xml:space="preserve">                </w:t>
-      </w:r>
-      <w:proofErr w:type="spellStart"/>
-      <w:r>
-        <w:t>image_index</w:t>
-      </w:r>
-      <w:proofErr w:type="spellEnd"/>
-      <w:r>
-        <w:t xml:space="preserve"> = 0;</w:t>
-      </w:r>
-    </w:p>
-    <w:p>
-      <w:pPr>
-        <w:pStyle w:val="code"/>
-      </w:pPr>
-      <w:r>
-        <w:t xml:space="preserve">            } else {</w:t>
-      </w:r>
-    </w:p>
-    <w:p>
-      <w:pPr>
-        <w:pStyle w:val="code"/>
-      </w:pPr>
-      <w:r>
-        <w:t xml:space="preserve">                </w:t>
-      </w:r>
-      <w:proofErr w:type="spellStart"/>
-      <w:r>
-        <w:t>current_state</w:t>
-      </w:r>
-      <w:proofErr w:type="spellEnd"/>
-      <w:r>
-        <w:t xml:space="preserve"> = ENEMY_STATE.IDLE;</w:t>
-      </w:r>
-    </w:p>
-    <w:p>
-      <w:pPr>
-        <w:pStyle w:val="code"/>
-      </w:pPr>
-      <w:r>
-        <w:t xml:space="preserve">                </w:t>
-      </w:r>
-      <w:proofErr w:type="spellStart"/>
-      <w:r>
-        <w:t>sprite_index</w:t>
-      </w:r>
-      <w:proofErr w:type="spellEnd"/>
-      <w:r>
-        <w:t xml:space="preserve"> = </w:t>
-      </w:r>
-      <w:proofErr w:type="spellStart"/>
-      <w:r>
-        <w:t>spr_enemy_idle</w:t>
-      </w:r>
-      <w:proofErr w:type="spellEnd"/>
-      <w:r>
-        <w:t>;</w:t>
-      </w:r>
-    </w:p>
-    <w:p>
-      <w:pPr>
-        <w:pStyle w:val="code"/>
-      </w:pPr>
-      <w:r>
-        <w:t xml:space="preserve">                </w:t>
-      </w:r>
-      <w:proofErr w:type="spellStart"/>
-      <w:r>
-        <w:t>image_index</w:t>
-      </w:r>
-      <w:proofErr w:type="spellEnd"/>
-      <w:r>
-        <w:t xml:space="preserve"> = 0;</w:t>
-      </w:r>
-    </w:p>
-    <w:p>
-      <w:pPr>
-        <w:pStyle w:val="code"/>
-      </w:pPr>
-      <w:r>
-        <w:t xml:space="preserve">                </w:t>
-      </w:r>
-      <w:proofErr w:type="spellStart"/>
-      <w:r>
-        <w:t>image_speed</w:t>
-      </w:r>
-      <w:proofErr w:type="spellEnd"/>
-      <w:r>
-        <w:t xml:space="preserve"> = 0;</w:t>
-      </w:r>
-    </w:p>
-    <w:p>
-      <w:pPr>
-        <w:pStyle w:val="code"/>
-      </w:pPr>
-      <w:r>
-        <w:t xml:space="preserve">            }</w:t>
-      </w:r>
-    </w:p>
-    <w:p>
-      <w:pPr>
-        <w:pStyle w:val="code"/>
-      </w:pPr>
-      <w:r>
-        <w:t xml:space="preserve">        }</w:t>
-      </w:r>
-    </w:p>
-    <w:p>
-      <w:pPr>
-        <w:pStyle w:val="code"/>
-      </w:pPr>
-      <w:r>
-        <w:t xml:space="preserve">        break;</w:t>
-      </w:r>
-    </w:p>
-    <w:p>
-      <w:pPr>
-        <w:pStyle w:val="code"/>
-      </w:pPr>
-      <w:r>
-        <w:t xml:space="preserve">    </w:t>
-      </w:r>
-    </w:p>
-    <w:p>
-      <w:pPr>
-        <w:pStyle w:val="code"/>
-      </w:pPr>
-      <w:r>
-        <w:lastRenderedPageBreak/>
         <w:t xml:space="preserve">    case ENEMY_STATE.DEATH:</w:t>
       </w:r>
     </w:p>

</xml_diff>